<commit_message>
added a few lines to the BackD
</commit_message>
<xml_diff>
--- a/Documentation/Project Description.docx
+++ b/Documentation/Project Description.docx
@@ -1347,28 +1347,52 @@
         <w:rPr>
           <w:lang w:val="en-US"/>
         </w:rPr>
-        <w:t>VIA has a need for this project due to the fact that since it has started growing in tearms of audience and like-minded peoples participation in VIA’s events. Do to previus experience, VIA’s board members have acknowledged the fact that their system can’</w:t>
+        <w:t xml:space="preserve">VIA has a need for this project due to the fact that since it has started growing in </w:t>
       </w:r>
       <w:r>
         <w:rPr>
           <w:lang w:val="en-US"/>
         </w:rPr>
-        <w:t>t handle all of the lectures that take place in the premises and at the same time k</w:t>
+        <w:t>terms</w:t>
+      </w:r>
+      <w:r>
+        <w:rPr>
+          <w:lang w:val="en-US"/>
+        </w:rPr>
+        <w:t xml:space="preserve"> of audience and like-minded peoples participation in VIA’s events. Do to </w:t>
+      </w:r>
+      <w:r>
+        <w:rPr>
+          <w:lang w:val="en-US"/>
+        </w:rPr>
+        <w:t>previous</w:t>
+      </w:r>
+      <w:r>
+        <w:rPr>
+          <w:lang w:val="en-US"/>
+        </w:rPr>
+        <w:t xml:space="preserve"> experience, VIA’s board members have acknowledged the fact that their system can’</w:t>
+      </w:r>
+      <w:r>
+        <w:rPr>
+          <w:lang w:val="en-US"/>
+        </w:rPr>
+        <w:t xml:space="preserve">t handle all of the lectures that take place in the premises and at the same time keep track of all of the events and journeys that are a part of the “Awareness” program. </w:t>
+      </w:r>
+      <w:r>
+        <w:rPr>
+          <w:lang w:val="en-US"/>
+        </w:rPr>
+        <w:t xml:space="preserve">This problem occurs due to the fact that the system they use is outdated. Up till now they used pen and paper to keep track of their lectures, lecturers and upcoming events. But that system is only viable if the number of lectures and events are low. Otherwise it starts to get hard to keep track of all of the date and needed resources to keep the organization going. </w:t>
+      </w:r>
+      <w:r>
+        <w:rPr>
+          <w:lang w:val="en-US"/>
+        </w:rPr>
+        <w:br/>
       </w:r>
       <w:bookmarkStart w:id="2" w:name="_GoBack"/>
       <w:bookmarkEnd w:id="2"/>
-      <w:r>
-        <w:rPr>
-          <w:lang w:val="en-US"/>
-        </w:rPr>
-        <w:t xml:space="preserve">eep track of all of the events and journeys that are a part of the “Awareness” program. </w:t>
-      </w:r>
-      <w:r>
-        <w:rPr>
-          <w:lang w:val="en-US"/>
-        </w:rPr>
-        <w:br/>
-      </w:r>
     </w:p>
     <w:p>
       <w:pPr>
@@ -7800,24 +7824,6 @@
 </file>
 
 <file path=customXml/item1.xml><?xml version="1.0" encoding="utf-8"?>
-<?mso-contentType ?>
-<FormTemplates xmlns="http://schemas.microsoft.com/sharepoint/v3/contenttype/forms">
-  <Display>DocumentLibraryForm</Display>
-  <Edit>DocumentLibraryForm</Edit>
-  <New>DocumentLibraryForm</New>
-</FormTemplates>
-</file>
-
-<file path=customXml/item2.xml><?xml version="1.0" encoding="utf-8"?>
-<p:properties xmlns:p="http://schemas.microsoft.com/office/2006/metadata/properties" xmlns:xsi="http://www.w3.org/2001/XMLSchema-instance" xmlns:pc="http://schemas.microsoft.com/office/infopath/2007/PartnerControls">
-  <documentManagement>
-    <PublishingExpirationDate xmlns="http://schemas.microsoft.com/sharepoint/v3" xsi:nil="true"/>
-    <PublishingStartDate xmlns="http://schemas.microsoft.com/sharepoint/v3" xsi:nil="true"/>
-  </documentManagement>
-</p:properties>
-</file>
-
-<file path=customXml/item3.xml><?xml version="1.0" encoding="utf-8"?>
 <ct:contentTypeSchema xmlns:ct="http://schemas.microsoft.com/office/2006/metadata/contentType" xmlns:ma="http://schemas.microsoft.com/office/2006/metadata/properties/metaAttributes" ct:_="" ma:_="" ma:contentTypeName="Document" ma:contentTypeID="0x01010009E7C416E4093549895C6C2566A479FB" ma:contentTypeVersion="1" ma:contentTypeDescription="Create a new document." ma:contentTypeScope="" ma:versionID="7d0bd202bc8dc6f8eb93d5ac0eceb699">
   <xsd:schema xmlns:xsd="http://www.w3.org/2001/XMLSchema" xmlns:xs="http://www.w3.org/2001/XMLSchema" xmlns:p="http://schemas.microsoft.com/office/2006/metadata/properties" xmlns:ns1="http://schemas.microsoft.com/sharepoint/v3" targetNamespace="http://schemas.microsoft.com/office/2006/metadata/properties" ma:root="true" ma:fieldsID="ef2aa9ed40e72a78c3822fc753b43e87" ns1:_="">
     <xsd:import namespace="http://schemas.microsoft.com/sharepoint/v3"/>
@@ -7949,6 +7955,24 @@
 </ct:contentTypeSchema>
 </file>
 
+<file path=customXml/item2.xml><?xml version="1.0" encoding="utf-8"?>
+<p:properties xmlns:p="http://schemas.microsoft.com/office/2006/metadata/properties" xmlns:xsi="http://www.w3.org/2001/XMLSchema-instance" xmlns:pc="http://schemas.microsoft.com/office/infopath/2007/PartnerControls">
+  <documentManagement>
+    <PublishingExpirationDate xmlns="http://schemas.microsoft.com/sharepoint/v3" xsi:nil="true"/>
+    <PublishingStartDate xmlns="http://schemas.microsoft.com/sharepoint/v3" xsi:nil="true"/>
+  </documentManagement>
+</p:properties>
+</file>
+
+<file path=customXml/item3.xml><?xml version="1.0" encoding="utf-8"?>
+<?mso-contentType ?>
+<FormTemplates xmlns="http://schemas.microsoft.com/sharepoint/v3/contenttype/forms">
+  <Display>DocumentLibraryForm</Display>
+  <Edit>DocumentLibraryForm</Edit>
+  <New>DocumentLibraryForm</New>
+</FormTemplates>
+</file>
+
 <file path=customXml/item4.xml><?xml version="1.0" encoding="utf-8"?>
 <b:Sources xmlns:b="http://schemas.openxmlformats.org/officeDocument/2006/bibliography" xmlns="http://schemas.openxmlformats.org/officeDocument/2006/bibliography" SelectedStyle="\HarvardAnglia2008OfficeOnline.xsl" StyleName="Harvard - Anglia" Version="2008">
   <b:Source>
@@ -7987,24 +8011,6 @@
 </file>
 
 <file path=customXml/itemProps1.xml><?xml version="1.0" encoding="utf-8"?>
-<ds:datastoreItem xmlns:ds="http://schemas.openxmlformats.org/officeDocument/2006/customXml" ds:itemID="{36B18D59-688D-4806-A4EA-B7808C4D834E}">
-  <ds:schemaRefs>
-    <ds:schemaRef ds:uri="http://schemas.microsoft.com/sharepoint/v3/contenttype/forms"/>
-  </ds:schemaRefs>
-</ds:datastoreItem>
-</file>
-
-<file path=customXml/itemProps2.xml><?xml version="1.0" encoding="utf-8"?>
-<ds:datastoreItem xmlns:ds="http://schemas.openxmlformats.org/officeDocument/2006/customXml" ds:itemID="{B3EBB357-DA60-469A-B5F2-E35DF6FD1B0D}">
-  <ds:schemaRefs>
-    <ds:schemaRef ds:uri="http://schemas.microsoft.com/office/2006/metadata/properties"/>
-    <ds:schemaRef ds:uri="http://schemas.microsoft.com/office/infopath/2007/PartnerControls"/>
-    <ds:schemaRef ds:uri="http://schemas.microsoft.com/sharepoint/v3"/>
-  </ds:schemaRefs>
-</ds:datastoreItem>
-</file>
-
-<file path=customXml/itemProps3.xml><?xml version="1.0" encoding="utf-8"?>
 <ds:datastoreItem xmlns:ds="http://schemas.openxmlformats.org/officeDocument/2006/customXml" ds:itemID="{990888A5-1DD5-4C99-9DEA-7E2FBF347817}">
   <ds:schemaRefs>
     <ds:schemaRef ds:uri="http://schemas.microsoft.com/office/2006/metadata/contentType"/>
@@ -8022,8 +8028,26 @@
 </ds:datastoreItem>
 </file>
 
+<file path=customXml/itemProps2.xml><?xml version="1.0" encoding="utf-8"?>
+<ds:datastoreItem xmlns:ds="http://schemas.openxmlformats.org/officeDocument/2006/customXml" ds:itemID="{B3EBB357-DA60-469A-B5F2-E35DF6FD1B0D}">
+  <ds:schemaRefs>
+    <ds:schemaRef ds:uri="http://schemas.microsoft.com/office/2006/metadata/properties"/>
+    <ds:schemaRef ds:uri="http://schemas.microsoft.com/office/infopath/2007/PartnerControls"/>
+    <ds:schemaRef ds:uri="http://schemas.microsoft.com/sharepoint/v3"/>
+  </ds:schemaRefs>
+</ds:datastoreItem>
+</file>
+
+<file path=customXml/itemProps3.xml><?xml version="1.0" encoding="utf-8"?>
+<ds:datastoreItem xmlns:ds="http://schemas.openxmlformats.org/officeDocument/2006/customXml" ds:itemID="{36B18D59-688D-4806-A4EA-B7808C4D834E}">
+  <ds:schemaRefs>
+    <ds:schemaRef ds:uri="http://schemas.microsoft.com/sharepoint/v3/contenttype/forms"/>
+  </ds:schemaRefs>
+</ds:datastoreItem>
+</file>
+
 <file path=customXml/itemProps4.xml><?xml version="1.0" encoding="utf-8"?>
-<ds:datastoreItem xmlns:ds="http://schemas.openxmlformats.org/officeDocument/2006/customXml" ds:itemID="{30DCE881-31F2-4A3E-88FD-EE8AA5E915A2}">
+<ds:datastoreItem xmlns:ds="http://schemas.openxmlformats.org/officeDocument/2006/customXml" ds:itemID="{64726B83-4376-4BE8-9A7D-9C24370494E6}">
   <ds:schemaRefs>
     <ds:schemaRef ds:uri="http://schemas.openxmlformats.org/officeDocument/2006/bibliography"/>
   </ds:schemaRefs>

</xml_diff>

<commit_message>
fed line to BackD
</commit_message>
<xml_diff>
--- a/Documentation/Project Description.docx
+++ b/Documentation/Project Description.docx
@@ -1295,9 +1295,17 @@
     <w:p>
       <w:pPr>
         <w:rPr>
-          <w:lang w:val="en-US"/>
-        </w:rPr>
-      </w:pPr>
+          <w:color w:val="FF0000"/>
+          <w:lang w:val="en-US"/>
+        </w:rPr>
+      </w:pPr>
+      <w:r>
+        <w:rPr>
+          <w:color w:val="FF0000"/>
+          <w:lang w:val="en-US"/>
+        </w:rPr>
+        <w:t xml:space="preserve">Describe VIA </w:t>
+      </w:r>
     </w:p>
     <w:p>
       <w:pPr>
@@ -1309,33 +1317,23 @@
         <w:rPr>
           <w:lang w:val="en-US"/>
         </w:rPr>
-        <w:t xml:space="preserve">The need for a stable system in which people can upload or search for relative information is a growing demand due to the fact that technologies are advancing and </w:t>
-      </w:r>
-      <w:r>
-        <w:rPr>
-          <w:lang w:val="en-US"/>
-        </w:rPr>
-        <w:t>have become</w:t>
-      </w:r>
-      <w:r>
-        <w:rPr>
-          <w:lang w:val="en-US"/>
-        </w:rPr>
-        <w:t xml:space="preserve"> </w:t>
-      </w:r>
-      <w:r>
-        <w:rPr>
-          <w:lang w:val="en-US"/>
-        </w:rPr>
-        <w:t>a part of every company in modern times.</w:t>
+        <w:t>VIA is a center for spiritual events originally with a base in the Buddhist principles of meditation as an insight with awareness of what happens when it happens. Today events at VIA also include spiritual practices not directly related to any religion like dream interpretations, healing, astrology, reincarnation, karma, alternative health care and similar.</w:t>
       </w:r>
     </w:p>
     <w:p>
       <w:pPr>
         <w:rPr>
-          <w:lang w:val="en-US"/>
-        </w:rPr>
-      </w:pPr>
+          <w:color w:val="FF0000"/>
+          <w:lang w:val="en-US"/>
+        </w:rPr>
+      </w:pPr>
+      <w:r>
+        <w:rPr>
+          <w:color w:val="FF0000"/>
+          <w:lang w:val="en-US"/>
+        </w:rPr>
+        <w:t>What do they do?</w:t>
+      </w:r>
     </w:p>
     <w:p>
       <w:pPr>
@@ -1347,19 +1345,99 @@
         <w:rPr>
           <w:lang w:val="en-US"/>
         </w:rPr>
-        <w:t xml:space="preserve">VIA has a need for this project due to the fact that since it has started growing in </w:t>
-      </w:r>
-      <w:r>
-        <w:rPr>
-          <w:lang w:val="en-US"/>
-        </w:rPr>
-        <w:t>terms</w:t>
-      </w:r>
-      <w:r>
-        <w:rPr>
-          <w:lang w:val="en-US"/>
-        </w:rPr>
-        <w:t xml:space="preserve"> of audience and like-minded peoples participation in VIA’s events. Do to </w:t>
+        <w:t xml:space="preserve">VIA helps organize events and journeys for people with interest in different categories starting from exploring </w:t>
+      </w:r>
+      <w:r>
+        <w:rPr>
+          <w:lang w:val="en-US"/>
+        </w:rPr>
+        <w:t>one’s</w:t>
+      </w:r>
+      <w:r>
+        <w:rPr>
+          <w:lang w:val="en-US"/>
+        </w:rPr>
+        <w:t xml:space="preserve"> mind and learning how to deal with inner conflicts. </w:t>
+      </w:r>
+    </w:p>
+    <w:p>
+      <w:pPr>
+        <w:rPr>
+          <w:color w:val="FF0000"/>
+          <w:lang w:val="en-US"/>
+        </w:rPr>
+      </w:pPr>
+      <w:r>
+        <w:rPr>
+          <w:lang w:val="en-US"/>
+        </w:rPr>
+        <w:t xml:space="preserve"> </w:t>
+      </w:r>
+      <w:r>
+        <w:rPr>
+          <w:color w:val="FF0000"/>
+          <w:lang w:val="en-US"/>
+        </w:rPr>
+        <w:t>How do they do it?</w:t>
+      </w:r>
+    </w:p>
+    <w:p>
+      <w:pPr>
+        <w:rPr>
+          <w:lang w:val="en-US"/>
+        </w:rPr>
+      </w:pPr>
+      <w:r>
+        <w:rPr>
+          <w:lang w:val="en-US"/>
+        </w:rPr>
+        <w:t xml:space="preserve">Up till now they used pen and paper to keep track of their lectures, lecturers and upcoming events. But that system is only viable if the number of lectures and events are low. Otherwise it starts to get hard </w:t>
+      </w:r>
+      <w:r>
+        <w:rPr>
+          <w:lang w:val="en-US"/>
+        </w:rPr>
+        <w:t>to keep track of all of the dates</w:t>
+      </w:r>
+      <w:r>
+        <w:rPr>
+          <w:lang w:val="en-US"/>
+        </w:rPr>
+        <w:t xml:space="preserve"> and needed resources to keep the organization going.</w:t>
+      </w:r>
+      <w:r>
+        <w:rPr>
+          <w:lang w:val="en-US"/>
+        </w:rPr>
+        <w:t xml:space="preserve"> </w:t>
+      </w:r>
+    </w:p>
+    <w:p>
+      <w:pPr>
+        <w:rPr>
+          <w:color w:val="FF0000"/>
+          <w:lang w:val="en-US"/>
+        </w:rPr>
+      </w:pPr>
+      <w:r>
+        <w:rPr>
+          <w:color w:val="FF0000"/>
+          <w:lang w:val="en-US"/>
+        </w:rPr>
+        <w:t>Problem description</w:t>
+      </w:r>
+    </w:p>
+    <w:p>
+      <w:pPr>
+        <w:rPr>
+          <w:lang w:val="en-US"/>
+        </w:rPr>
+      </w:pPr>
+      <w:r>
+        <w:rPr>
+          <w:lang w:val="en-US"/>
+        </w:rPr>
+        <w:t xml:space="preserve">Do to </w:t>
       </w:r>
       <w:r>
         <w:rPr>
@@ -1371,28 +1449,99 @@
         <w:rPr>
           <w:lang w:val="en-US"/>
         </w:rPr>
-        <w:t xml:space="preserve"> experience, VIA’s board members have acknowledged the fact that their system can’</w:t>
-      </w:r>
-      <w:r>
-        <w:rPr>
-          <w:lang w:val="en-US"/>
-        </w:rPr>
-        <w:t xml:space="preserve">t handle all of the lectures that take place in the premises and at the same time keep track of all of the events and journeys that are a part of the “Awareness” program. </w:t>
-      </w:r>
-      <w:r>
-        <w:rPr>
-          <w:lang w:val="en-US"/>
-        </w:rPr>
-        <w:t xml:space="preserve">This problem occurs due to the fact that the system they use is outdated. Up till now they used pen and paper to keep track of their lectures, lecturers and upcoming events. But that system is only viable if the number of lectures and events are low. Otherwise it starts to get hard to keep track of all of the date and needed resources to keep the organization going. </w:t>
-      </w:r>
-      <w:r>
-        <w:rPr>
-          <w:lang w:val="en-US"/>
-        </w:rPr>
-        <w:br/>
+        <w:t xml:space="preserve"> experience, VIA’s board member</w:t>
       </w:r>
       <w:bookmarkStart w:id="2" w:name="_GoBack"/>
       <w:bookmarkEnd w:id="2"/>
+      <w:r>
+        <w:rPr>
+          <w:lang w:val="en-US"/>
+        </w:rPr>
+        <w:t>s have acknowledged the fact that their system can’</w:t>
+      </w:r>
+      <w:r>
+        <w:rPr>
+          <w:lang w:val="en-US"/>
+        </w:rPr>
+        <w:t xml:space="preserve">t handle all of the lectures that take place in the premises and at the same time keep track of all of the events and journeys that are a part of the “Awareness” program. </w:t>
+      </w:r>
+      <w:r>
+        <w:rPr>
+          <w:lang w:val="en-US"/>
+        </w:rPr>
+        <w:t xml:space="preserve">This problem occurs due to the fact that the system they use is outdated. </w:t>
+      </w:r>
+      <w:r>
+        <w:rPr>
+          <w:lang w:val="en-US"/>
+        </w:rPr>
+        <w:t xml:space="preserve">If the system is kept VIA not only could but would </w:t>
+      </w:r>
+      <w:r>
+        <w:rPr>
+          <w:lang w:val="en-US"/>
+        </w:rPr>
+        <w:t>definitely</w:t>
+      </w:r>
+      <w:r>
+        <w:rPr>
+          <w:lang w:val="en-US"/>
+        </w:rPr>
+        <w:t xml:space="preserve"> lose time and resources by trying to keep a dying system maintainable.</w:t>
+      </w:r>
+    </w:p>
+    <w:p>
+      <w:pPr>
+        <w:rPr>
+          <w:lang w:val="en-US"/>
+        </w:rPr>
+      </w:pPr>
+    </w:p>
+    <w:p>
+      <w:pPr>
+        <w:rPr>
+          <w:lang w:val="en-US"/>
+        </w:rPr>
+      </w:pPr>
+      <w:r>
+        <w:rPr>
+          <w:lang w:val="en-US"/>
+        </w:rPr>
+        <w:t>VIA has a need for this project due to the fact that since it has started growing in terms of audience and like-minded peoples participation in VIA’s events.</w:t>
+      </w:r>
+    </w:p>
+    <w:p>
+      <w:pPr>
+        <w:rPr>
+          <w:lang w:val="en-US"/>
+        </w:rPr>
+      </w:pPr>
+    </w:p>
+    <w:p>
+      <w:pPr>
+        <w:rPr>
+          <w:lang w:val="en-US"/>
+        </w:rPr>
+      </w:pPr>
+      <w:r>
+        <w:rPr>
+          <w:lang w:val="en-US"/>
+        </w:rPr>
+        <w:t>The need for a stable system in which people can upload or search for relative information is a growing demand due to the fact that technologies are advancing and have become a part of every company in modern times.</w:t>
+      </w:r>
+    </w:p>
+    <w:p>
+      <w:pPr>
+        <w:rPr>
+          <w:lang w:val="en-US"/>
+        </w:rPr>
+      </w:pPr>
+      <w:r>
+        <w:rPr>
+          <w:lang w:val="en-US"/>
+        </w:rPr>
+        <w:br/>
+      </w:r>
     </w:p>
     <w:p>
       <w:pPr>
@@ -2014,7 +2163,7 @@
             <w:noProof/>
             <w:lang w:val="da-DK"/>
           </w:rPr>
-          <w:t>1</w:t>
+          <w:t>2</w:t>
         </w:r>
         <w:r>
           <w:fldChar w:fldCharType="end"/>
@@ -7824,6 +7973,24 @@
 </file>
 
 <file path=customXml/item1.xml><?xml version="1.0" encoding="utf-8"?>
+<?mso-contentType ?>
+<FormTemplates xmlns="http://schemas.microsoft.com/sharepoint/v3/contenttype/forms">
+  <Display>DocumentLibraryForm</Display>
+  <Edit>DocumentLibraryForm</Edit>
+  <New>DocumentLibraryForm</New>
+</FormTemplates>
+</file>
+
+<file path=customXml/item2.xml><?xml version="1.0" encoding="utf-8"?>
+<p:properties xmlns:p="http://schemas.microsoft.com/office/2006/metadata/properties" xmlns:xsi="http://www.w3.org/2001/XMLSchema-instance" xmlns:pc="http://schemas.microsoft.com/office/infopath/2007/PartnerControls">
+  <documentManagement>
+    <PublishingExpirationDate xmlns="http://schemas.microsoft.com/sharepoint/v3" xsi:nil="true"/>
+    <PublishingStartDate xmlns="http://schemas.microsoft.com/sharepoint/v3" xsi:nil="true"/>
+  </documentManagement>
+</p:properties>
+</file>
+
+<file path=customXml/item3.xml><?xml version="1.0" encoding="utf-8"?>
 <ct:contentTypeSchema xmlns:ct="http://schemas.microsoft.com/office/2006/metadata/contentType" xmlns:ma="http://schemas.microsoft.com/office/2006/metadata/properties/metaAttributes" ct:_="" ma:_="" ma:contentTypeName="Document" ma:contentTypeID="0x01010009E7C416E4093549895C6C2566A479FB" ma:contentTypeVersion="1" ma:contentTypeDescription="Create a new document." ma:contentTypeScope="" ma:versionID="7d0bd202bc8dc6f8eb93d5ac0eceb699">
   <xsd:schema xmlns:xsd="http://www.w3.org/2001/XMLSchema" xmlns:xs="http://www.w3.org/2001/XMLSchema" xmlns:p="http://schemas.microsoft.com/office/2006/metadata/properties" xmlns:ns1="http://schemas.microsoft.com/sharepoint/v3" targetNamespace="http://schemas.microsoft.com/office/2006/metadata/properties" ma:root="true" ma:fieldsID="ef2aa9ed40e72a78c3822fc753b43e87" ns1:_="">
     <xsd:import namespace="http://schemas.microsoft.com/sharepoint/v3"/>
@@ -7955,24 +8122,6 @@
 </ct:contentTypeSchema>
 </file>
 
-<file path=customXml/item2.xml><?xml version="1.0" encoding="utf-8"?>
-<p:properties xmlns:p="http://schemas.microsoft.com/office/2006/metadata/properties" xmlns:xsi="http://www.w3.org/2001/XMLSchema-instance" xmlns:pc="http://schemas.microsoft.com/office/infopath/2007/PartnerControls">
-  <documentManagement>
-    <PublishingExpirationDate xmlns="http://schemas.microsoft.com/sharepoint/v3" xsi:nil="true"/>
-    <PublishingStartDate xmlns="http://schemas.microsoft.com/sharepoint/v3" xsi:nil="true"/>
-  </documentManagement>
-</p:properties>
-</file>
-
-<file path=customXml/item3.xml><?xml version="1.0" encoding="utf-8"?>
-<?mso-contentType ?>
-<FormTemplates xmlns="http://schemas.microsoft.com/sharepoint/v3/contenttype/forms">
-  <Display>DocumentLibraryForm</Display>
-  <Edit>DocumentLibraryForm</Edit>
-  <New>DocumentLibraryForm</New>
-</FormTemplates>
-</file>
-
 <file path=customXml/item4.xml><?xml version="1.0" encoding="utf-8"?>
 <b:Sources xmlns:b="http://schemas.openxmlformats.org/officeDocument/2006/bibliography" xmlns="http://schemas.openxmlformats.org/officeDocument/2006/bibliography" SelectedStyle="\HarvardAnglia2008OfficeOnline.xsl" StyleName="Harvard - Anglia" Version="2008">
   <b:Source>
@@ -8011,6 +8160,24 @@
 </file>
 
 <file path=customXml/itemProps1.xml><?xml version="1.0" encoding="utf-8"?>
+<ds:datastoreItem xmlns:ds="http://schemas.openxmlformats.org/officeDocument/2006/customXml" ds:itemID="{36B18D59-688D-4806-A4EA-B7808C4D834E}">
+  <ds:schemaRefs>
+    <ds:schemaRef ds:uri="http://schemas.microsoft.com/sharepoint/v3/contenttype/forms"/>
+  </ds:schemaRefs>
+</ds:datastoreItem>
+</file>
+
+<file path=customXml/itemProps2.xml><?xml version="1.0" encoding="utf-8"?>
+<ds:datastoreItem xmlns:ds="http://schemas.openxmlformats.org/officeDocument/2006/customXml" ds:itemID="{B3EBB357-DA60-469A-B5F2-E35DF6FD1B0D}">
+  <ds:schemaRefs>
+    <ds:schemaRef ds:uri="http://schemas.microsoft.com/office/2006/metadata/properties"/>
+    <ds:schemaRef ds:uri="http://schemas.microsoft.com/office/infopath/2007/PartnerControls"/>
+    <ds:schemaRef ds:uri="http://schemas.microsoft.com/sharepoint/v3"/>
+  </ds:schemaRefs>
+</ds:datastoreItem>
+</file>
+
+<file path=customXml/itemProps3.xml><?xml version="1.0" encoding="utf-8"?>
 <ds:datastoreItem xmlns:ds="http://schemas.openxmlformats.org/officeDocument/2006/customXml" ds:itemID="{990888A5-1DD5-4C99-9DEA-7E2FBF347817}">
   <ds:schemaRefs>
     <ds:schemaRef ds:uri="http://schemas.microsoft.com/office/2006/metadata/contentType"/>
@@ -8028,26 +8195,8 @@
 </ds:datastoreItem>
 </file>
 
-<file path=customXml/itemProps2.xml><?xml version="1.0" encoding="utf-8"?>
-<ds:datastoreItem xmlns:ds="http://schemas.openxmlformats.org/officeDocument/2006/customXml" ds:itemID="{B3EBB357-DA60-469A-B5F2-E35DF6FD1B0D}">
-  <ds:schemaRefs>
-    <ds:schemaRef ds:uri="http://schemas.microsoft.com/office/2006/metadata/properties"/>
-    <ds:schemaRef ds:uri="http://schemas.microsoft.com/office/infopath/2007/PartnerControls"/>
-    <ds:schemaRef ds:uri="http://schemas.microsoft.com/sharepoint/v3"/>
-  </ds:schemaRefs>
-</ds:datastoreItem>
-</file>
-
-<file path=customXml/itemProps3.xml><?xml version="1.0" encoding="utf-8"?>
-<ds:datastoreItem xmlns:ds="http://schemas.openxmlformats.org/officeDocument/2006/customXml" ds:itemID="{36B18D59-688D-4806-A4EA-B7808C4D834E}">
-  <ds:schemaRefs>
-    <ds:schemaRef ds:uri="http://schemas.microsoft.com/sharepoint/v3/contenttype/forms"/>
-  </ds:schemaRefs>
-</ds:datastoreItem>
-</file>
-
 <file path=customXml/itemProps4.xml><?xml version="1.0" encoding="utf-8"?>
-<ds:datastoreItem xmlns:ds="http://schemas.openxmlformats.org/officeDocument/2006/customXml" ds:itemID="{64726B83-4376-4BE8-9A7D-9C24370494E6}">
+<ds:datastoreItem xmlns:ds="http://schemas.openxmlformats.org/officeDocument/2006/customXml" ds:itemID="{E760DDBF-356F-40B5-9AED-B8AFEBAF8CAD}">
   <ds:schemaRefs>
     <ds:schemaRef ds:uri="http://schemas.openxmlformats.org/officeDocument/2006/bibliography"/>
   </ds:schemaRefs>

</xml_diff>

<commit_message>
some modification by me Taha :)
some modification by me Taha :)
</commit_message>
<xml_diff>
--- a/Documentation/Project Description.docx
+++ b/Documentation/Project Description.docx
@@ -1,6 +1,6 @@
 
 <file path=word/document.xml><?xml version="1.0" encoding="utf-8"?>
-<w:document xmlns:wpc="http://schemas.microsoft.com/office/word/2010/wordprocessingCanvas" xmlns:mc="http://schemas.openxmlformats.org/markup-compatibility/2006" xmlns:o="urn:schemas-microsoft-com:office:office" xmlns:r="http://schemas.openxmlformats.org/officeDocument/2006/relationships" xmlns:m="http://schemas.openxmlformats.org/officeDocument/2006/math" xmlns:v="urn:schemas-microsoft-com:vml" xmlns:wp14="http://schemas.microsoft.com/office/word/2010/wordprocessingDrawing" xmlns:wp="http://schemas.openxmlformats.org/drawingml/2006/wordprocessingDrawing" xmlns:w10="urn:schemas-microsoft-com:office:word" xmlns:w="http://schemas.openxmlformats.org/wordprocessingml/2006/main" xmlns:w14="http://schemas.microsoft.com/office/word/2010/wordml" xmlns:w15="http://schemas.microsoft.com/office/word/2012/wordml" xmlns:wpg="http://schemas.microsoft.com/office/word/2010/wordprocessingGroup" xmlns:wpi="http://schemas.microsoft.com/office/word/2010/wordprocessingInk" xmlns:wne="http://schemas.microsoft.com/office/word/2006/wordml" xmlns:wps="http://schemas.microsoft.com/office/word/2010/wordprocessingShape" mc:Ignorable="w14 w15 wp14">
+<w:document xmlns:wpc="http://schemas.microsoft.com/office/word/2010/wordprocessingCanvas" xmlns:cx="http://schemas.microsoft.com/office/drawing/2014/chartex" xmlns:cx1="http://schemas.microsoft.com/office/drawing/2015/9/8/chartex" xmlns:cx2="http://schemas.microsoft.com/office/drawing/2015/10/21/chartex" xmlns:cx3="http://schemas.microsoft.com/office/drawing/2016/5/9/chartex" xmlns:cx4="http://schemas.microsoft.com/office/drawing/2016/5/10/chartex" xmlns:cx5="http://schemas.microsoft.com/office/drawing/2016/5/11/chartex" xmlns:cx6="http://schemas.microsoft.com/office/drawing/2016/5/12/chartex" xmlns:cx7="http://schemas.microsoft.com/office/drawing/2016/5/13/chartex" xmlns:cx8="http://schemas.microsoft.com/office/drawing/2016/5/14/chartex" xmlns:mc="http://schemas.openxmlformats.org/markup-compatibility/2006" xmlns:aink="http://schemas.microsoft.com/office/drawing/2016/ink" xmlns:am3d="http://schemas.microsoft.com/office/drawing/2017/model3d" xmlns:o="urn:schemas-microsoft-com:office:office" xmlns:r="http://schemas.openxmlformats.org/officeDocument/2006/relationships" xmlns:m="http://schemas.openxmlformats.org/officeDocument/2006/math" xmlns:v="urn:schemas-microsoft-com:vml" xmlns:wp14="http://schemas.microsoft.com/office/word/2010/wordprocessingDrawing" xmlns:wp="http://schemas.openxmlformats.org/drawingml/2006/wordprocessingDrawing" xmlns:w10="urn:schemas-microsoft-com:office:word" xmlns:w="http://schemas.openxmlformats.org/wordprocessingml/2006/main" xmlns:w14="http://schemas.microsoft.com/office/word/2010/wordml" xmlns:w15="http://schemas.microsoft.com/office/word/2012/wordml" xmlns:w16cid="http://schemas.microsoft.com/office/word/2016/wordml/cid" xmlns:w16se="http://schemas.microsoft.com/office/word/2015/wordml/symex" xmlns:wpg="http://schemas.microsoft.com/office/word/2010/wordprocessingGroup" xmlns:wpi="http://schemas.microsoft.com/office/word/2010/wordprocessingInk" xmlns:wne="http://schemas.microsoft.com/office/word/2006/wordml" xmlns:wps="http://schemas.microsoft.com/office/word/2010/wordprocessingShape" mc:Ignorable="w14 w15 w16se w16cid wp14">
   <w:body>
     <w:p>
       <w:pPr>
@@ -134,7 +134,6 @@
           <w:lang w:val="en-US"/>
         </w:rPr>
       </w:pPr>
-      <w:proofErr w:type="spellStart"/>
       <w:r>
         <w:rPr>
           <w:b/>
@@ -142,18 +141,20 @@
           <w:szCs w:val="32"/>
           <w:lang w:val="en-US"/>
         </w:rPr>
-        <w:t>Taha</w:t>
-      </w:r>
-      <w:proofErr w:type="spellEnd"/>
-      <w:r>
+        <w:t>Taha Mohamed Alzein, 269055;</w:t>
+      </w:r>
+    </w:p>
+    <w:p>
+      <w:pPr>
+        <w:spacing w:after="160" w:line="259" w:lineRule="auto"/>
+        <w:jc w:val="center"/>
         <w:rPr>
           <w:b/>
           <w:sz w:val="32"/>
           <w:szCs w:val="32"/>
           <w:lang w:val="en-US"/>
         </w:rPr>
-        <w:t xml:space="preserve"> Mohamed </w:t>
-      </w:r>
+      </w:pPr>
       <w:proofErr w:type="spellStart"/>
       <w:r>
         <w:rPr>
@@ -162,7 +163,7 @@
           <w:szCs w:val="32"/>
           <w:lang w:val="en-US"/>
         </w:rPr>
-        <w:t>Alzein</w:t>
+        <w:t>Oskars</w:t>
       </w:r>
       <w:proofErr w:type="spellEnd"/>
       <w:r>
@@ -172,21 +173,19 @@
           <w:szCs w:val="32"/>
           <w:lang w:val="en-US"/>
         </w:rPr>
-        <w:t>, 269055;</w:t>
-      </w:r>
-    </w:p>
-    <w:p>
-      <w:pPr>
-        <w:spacing w:after="160" w:line="259" w:lineRule="auto"/>
-        <w:jc w:val="center"/>
+        <w:t xml:space="preserve"> </w:t>
+      </w:r>
+      <w:proofErr w:type="spellStart"/>
+      <w:r>
         <w:rPr>
           <w:b/>
           <w:sz w:val="32"/>
           <w:szCs w:val="32"/>
           <w:lang w:val="en-US"/>
         </w:rPr>
-      </w:pPr>
-      <w:proofErr w:type="spellStart"/>
+        <w:t>Arajs</w:t>
+      </w:r>
+      <w:proofErr w:type="spellEnd"/>
       <w:r>
         <w:rPr>
           <w:b/>
@@ -194,19 +193,20 @@
           <w:szCs w:val="32"/>
           <w:lang w:val="en-US"/>
         </w:rPr>
-        <w:t>Oskars</w:t>
-      </w:r>
-      <w:proofErr w:type="spellEnd"/>
-      <w:r>
+        <w:t>, 266534;</w:t>
+      </w:r>
+    </w:p>
+    <w:p>
+      <w:pPr>
+        <w:spacing w:after="160" w:line="259" w:lineRule="auto"/>
+        <w:jc w:val="center"/>
         <w:rPr>
           <w:b/>
           <w:sz w:val="32"/>
           <w:szCs w:val="32"/>
           <w:lang w:val="en-US"/>
         </w:rPr>
-        <w:t xml:space="preserve"> </w:t>
-      </w:r>
-      <w:proofErr w:type="spellStart"/>
+      </w:pPr>
       <w:r>
         <w:rPr>
           <w:b/>
@@ -214,9 +214,9 @@
           <w:szCs w:val="32"/>
           <w:lang w:val="en-US"/>
         </w:rPr>
-        <w:t>Arajs</w:t>
-      </w:r>
-      <w:proofErr w:type="spellEnd"/>
+        <w:t xml:space="preserve">Dragos </w:t>
+      </w:r>
+      <w:proofErr w:type="spellStart"/>
       <w:r>
         <w:rPr>
           <w:b/>
@@ -224,31 +224,30 @@
           <w:szCs w:val="32"/>
           <w:lang w:val="en-US"/>
         </w:rPr>
-        <w:t>, 266534;</w:t>
-      </w:r>
-    </w:p>
-    <w:p>
-      <w:pPr>
-        <w:spacing w:after="160" w:line="259" w:lineRule="auto"/>
-        <w:jc w:val="center"/>
+        <w:t>Chirtoaca</w:t>
+      </w:r>
+      <w:proofErr w:type="spellEnd"/>
+      <w:r>
         <w:rPr>
           <w:b/>
           <w:sz w:val="32"/>
           <w:szCs w:val="32"/>
           <w:lang w:val="en-US"/>
         </w:rPr>
-      </w:pPr>
-      <w:proofErr w:type="spellStart"/>
-      <w:r>
+        <w:t>, 253742;</w:t>
+      </w:r>
+    </w:p>
+    <w:p>
+      <w:pPr>
+        <w:spacing w:after="160" w:line="259" w:lineRule="auto"/>
+        <w:jc w:val="center"/>
         <w:rPr>
           <w:b/>
           <w:sz w:val="32"/>
           <w:szCs w:val="32"/>
           <w:lang w:val="en-US"/>
         </w:rPr>
-        <w:t>Dragos</w:t>
-      </w:r>
-      <w:proofErr w:type="spellEnd"/>
+      </w:pPr>
       <w:r>
         <w:rPr>
           <w:b/>
@@ -256,40 +255,42 @@
           <w:szCs w:val="32"/>
           <w:lang w:val="en-US"/>
         </w:rPr>
-        <w:t xml:space="preserve"> </w:t>
-      </w:r>
-      <w:proofErr w:type="spellStart"/>
-      <w:r>
+        <w:t>Pascari Liviu, 266094;</w:t>
+      </w:r>
+    </w:p>
+    <w:p>
+      <w:pPr>
+        <w:spacing w:after="160" w:line="259" w:lineRule="auto"/>
+        <w:jc w:val="center"/>
         <w:rPr>
           <w:b/>
           <w:sz w:val="32"/>
           <w:szCs w:val="32"/>
           <w:lang w:val="en-US"/>
         </w:rPr>
-        <w:t>Chirtoaca</w:t>
-      </w:r>
-      <w:proofErr w:type="spellEnd"/>
-      <w:r>
+      </w:pPr>
+    </w:p>
+    <w:p>
+      <w:pPr>
+        <w:spacing w:after="160" w:line="259" w:lineRule="auto"/>
+        <w:jc w:val="center"/>
         <w:rPr>
           <w:b/>
           <w:sz w:val="32"/>
           <w:szCs w:val="32"/>
           <w:lang w:val="en-US"/>
         </w:rPr>
-        <w:t>, 253742;</w:t>
-      </w:r>
-    </w:p>
-    <w:p>
-      <w:pPr>
-        <w:spacing w:after="160" w:line="259" w:lineRule="auto"/>
-        <w:jc w:val="center"/>
+      </w:pPr>
+      <w:r>
         <w:rPr>
           <w:b/>
           <w:sz w:val="32"/>
           <w:szCs w:val="32"/>
           <w:lang w:val="en-US"/>
         </w:rPr>
-      </w:pPr>
+        <w:t xml:space="preserve">Joseph </w:t>
+      </w:r>
+      <w:proofErr w:type="spellStart"/>
       <w:r>
         <w:rPr>
           <w:b/>
@@ -297,32 +298,29 @@
           <w:szCs w:val="32"/>
           <w:lang w:val="en-US"/>
         </w:rPr>
-        <w:t>Pascari Liviu, 266094;</w:t>
-      </w:r>
-    </w:p>
-    <w:p>
-      <w:pPr>
-        <w:spacing w:after="160" w:line="259" w:lineRule="auto"/>
-        <w:jc w:val="center"/>
+        <w:t>Chukwudi</w:t>
+      </w:r>
+      <w:proofErr w:type="spellEnd"/>
+      <w:r>
         <w:rPr>
           <w:b/>
           <w:sz w:val="32"/>
           <w:szCs w:val="32"/>
           <w:lang w:val="en-US"/>
         </w:rPr>
-      </w:pPr>
-    </w:p>
-    <w:p>
-      <w:pPr>
-        <w:spacing w:after="160" w:line="259" w:lineRule="auto"/>
-        <w:jc w:val="center"/>
+        <w:t xml:space="preserve"> </w:t>
+      </w:r>
+      <w:proofErr w:type="spellStart"/>
+      <w:r>
         <w:rPr>
           <w:b/>
           <w:sz w:val="32"/>
           <w:szCs w:val="32"/>
           <w:lang w:val="en-US"/>
         </w:rPr>
-      </w:pPr>
+        <w:t>Okika</w:t>
+      </w:r>
+      <w:proofErr w:type="spellEnd"/>
       <w:r>
         <w:rPr>
           <w:b/>
@@ -330,47 +328,49 @@
           <w:szCs w:val="32"/>
           <w:lang w:val="en-US"/>
         </w:rPr>
-        <w:t xml:space="preserve">Joseph </w:t>
-      </w:r>
-      <w:proofErr w:type="spellStart"/>
-      <w:r>
+        <w:t xml:space="preserve"> (JOOK)</w:t>
+      </w:r>
+    </w:p>
+    <w:p>
+      <w:pPr>
+        <w:spacing w:after="160" w:line="259" w:lineRule="auto"/>
+        <w:jc w:val="center"/>
         <w:rPr>
           <w:b/>
           <w:sz w:val="32"/>
           <w:szCs w:val="32"/>
-          <w:lang w:val="en-US"/>
-        </w:rPr>
-        <w:t>Chukwudi</w:t>
-      </w:r>
-      <w:proofErr w:type="spellEnd"/>
+          <w:lang w:val="da-DK"/>
+        </w:rPr>
+      </w:pPr>
       <w:r>
         <w:rPr>
           <w:b/>
           <w:sz w:val="32"/>
           <w:szCs w:val="32"/>
-          <w:lang w:val="en-US"/>
-        </w:rPr>
-        <w:t xml:space="preserve"> </w:t>
-      </w:r>
-      <w:proofErr w:type="spellStart"/>
-      <w:r>
+          <w:lang w:val="da-DK"/>
+        </w:rPr>
+        <w:t>Mikkel Cortnum Poulsen (MCOP)</w:t>
+      </w:r>
+    </w:p>
+    <w:p>
+      <w:pPr>
+        <w:spacing w:after="160" w:line="259" w:lineRule="auto"/>
+        <w:jc w:val="center"/>
         <w:rPr>
           <w:b/>
           <w:sz w:val="32"/>
           <w:szCs w:val="32"/>
-          <w:lang w:val="en-US"/>
-        </w:rPr>
-        <w:t>Okika</w:t>
-      </w:r>
-      <w:proofErr w:type="spellEnd"/>
+          <w:lang w:val="da-DK"/>
+        </w:rPr>
+      </w:pPr>
       <w:r>
         <w:rPr>
           <w:b/>
           <w:sz w:val="32"/>
           <w:szCs w:val="32"/>
-          <w:lang w:val="en-US"/>
-        </w:rPr>
-        <w:t xml:space="preserve"> (JOOK)</w:t>
+          <w:lang w:val="da-DK"/>
+        </w:rPr>
+        <w:t>Mona Wendel Andersen (MWA)</w:t>
       </w:r>
     </w:p>
     <w:p>
@@ -381,143 +381,30 @@
           <w:b/>
           <w:sz w:val="32"/>
           <w:szCs w:val="32"/>
-          <w:lang w:val="en-US"/>
-        </w:rPr>
-      </w:pPr>
-      <w:proofErr w:type="spellStart"/>
-      <w:r>
+          <w:lang w:val="da-DK"/>
+        </w:rPr>
+      </w:pPr>
+    </w:p>
+    <w:p>
+      <w:pPr>
+        <w:spacing w:after="160" w:line="240" w:lineRule="auto"/>
         <w:rPr>
           <w:b/>
           <w:sz w:val="32"/>
           <w:szCs w:val="32"/>
-          <w:lang w:val="en-US"/>
-        </w:rPr>
-        <w:t>Mikkel</w:t>
-      </w:r>
-      <w:proofErr w:type="spellEnd"/>
-      <w:r>
+          <w:lang w:val="da-DK"/>
+        </w:rPr>
+      </w:pPr>
+    </w:p>
+    <w:p>
+      <w:pPr>
+        <w:spacing w:after="160" w:line="240" w:lineRule="auto"/>
+        <w:jc w:val="center"/>
         <w:rPr>
           <w:b/>
           <w:sz w:val="32"/>
           <w:szCs w:val="32"/>
-          <w:lang w:val="en-US"/>
-        </w:rPr>
-        <w:t xml:space="preserve"> </w:t>
-      </w:r>
-      <w:proofErr w:type="spellStart"/>
-      <w:r>
-        <w:rPr>
-          <w:b/>
-          <w:sz w:val="32"/>
-          <w:szCs w:val="32"/>
-          <w:lang w:val="en-US"/>
-        </w:rPr>
-        <w:t>Cortnum</w:t>
-      </w:r>
-      <w:proofErr w:type="spellEnd"/>
-      <w:r>
-        <w:rPr>
-          <w:b/>
-          <w:sz w:val="32"/>
-          <w:szCs w:val="32"/>
-          <w:lang w:val="en-US"/>
-        </w:rPr>
-        <w:t xml:space="preserve"> </w:t>
-      </w:r>
-      <w:proofErr w:type="spellStart"/>
-      <w:r>
-        <w:rPr>
-          <w:b/>
-          <w:sz w:val="32"/>
-          <w:szCs w:val="32"/>
-          <w:lang w:val="en-US"/>
-        </w:rPr>
-        <w:t>Poulsen</w:t>
-      </w:r>
-      <w:proofErr w:type="spellEnd"/>
-      <w:r>
-        <w:rPr>
-          <w:b/>
-          <w:sz w:val="32"/>
-          <w:szCs w:val="32"/>
-          <w:lang w:val="en-US"/>
-        </w:rPr>
-        <w:t xml:space="preserve"> (MCOP)</w:t>
-      </w:r>
-    </w:p>
-    <w:p>
-      <w:pPr>
-        <w:spacing w:after="160" w:line="259" w:lineRule="auto"/>
-        <w:jc w:val="center"/>
-        <w:rPr>
-          <w:b/>
-          <w:sz w:val="32"/>
-          <w:szCs w:val="32"/>
-          <w:lang w:val="en-US"/>
-        </w:rPr>
-      </w:pPr>
-      <w:r>
-        <w:rPr>
-          <w:b/>
-          <w:sz w:val="32"/>
-          <w:szCs w:val="32"/>
-          <w:lang w:val="en-US"/>
-        </w:rPr>
-        <w:t xml:space="preserve">Mona </w:t>
-      </w:r>
-      <w:proofErr w:type="spellStart"/>
-      <w:r>
-        <w:rPr>
-          <w:b/>
-          <w:sz w:val="32"/>
-          <w:szCs w:val="32"/>
-          <w:lang w:val="en-US"/>
-        </w:rPr>
-        <w:t>Wendel</w:t>
-      </w:r>
-      <w:proofErr w:type="spellEnd"/>
-      <w:r>
-        <w:rPr>
-          <w:b/>
-          <w:sz w:val="32"/>
-          <w:szCs w:val="32"/>
-          <w:lang w:val="en-US"/>
-        </w:rPr>
-        <w:t xml:space="preserve"> Andersen (MWA)</w:t>
-      </w:r>
-    </w:p>
-    <w:p>
-      <w:pPr>
-        <w:spacing w:after="160" w:line="259" w:lineRule="auto"/>
-        <w:jc w:val="center"/>
-        <w:rPr>
-          <w:b/>
-          <w:sz w:val="32"/>
-          <w:szCs w:val="32"/>
-          <w:lang w:val="en-US"/>
-        </w:rPr>
-      </w:pPr>
-    </w:p>
-    <w:p>
-      <w:pPr>
-        <w:spacing w:after="160" w:line="240" w:lineRule="auto"/>
-        <w:rPr>
-          <w:b/>
-          <w:sz w:val="32"/>
-          <w:szCs w:val="32"/>
-          <w:lang w:val="en-US"/>
-        </w:rPr>
-      </w:pPr>
-    </w:p>
-    <w:p>
-      <w:pPr>
-        <w:spacing w:after="160" w:line="240" w:lineRule="auto"/>
-        <w:jc w:val="center"/>
-        <w:rPr>
-          <w:b/>
-          <w:sz w:val="32"/>
-          <w:szCs w:val="32"/>
-          <w:lang w:val="en-US"/>
+          <w:lang w:val="da-DK"/>
         </w:rPr>
       </w:pPr>
     </w:p>
@@ -1428,8 +1315,6 @@
         </w:rPr>
         <w:t xml:space="preserve"> (including Group Contract)</w:t>
       </w:r>
-      <w:bookmarkStart w:id="1" w:name="_GoBack"/>
-      <w:bookmarkEnd w:id="1"/>
     </w:p>
     <w:p>
       <w:pPr>
@@ -1469,7 +1354,7 @@
           <w:lang w:val="en-US"/>
         </w:rPr>
       </w:pPr>
-      <w:bookmarkStart w:id="2" w:name="_Toc494788078"/>
+      <w:bookmarkStart w:id="1" w:name="_Toc494788078"/>
       <w:r>
         <w:rPr>
           <w:lang w:val="en-US"/>
@@ -1477,7 +1362,7 @@
         <w:lastRenderedPageBreak/>
         <w:t>Background description</w:t>
       </w:r>
-      <w:bookmarkEnd w:id="2"/>
+      <w:bookmarkEnd w:id="1"/>
     </w:p>
     <w:p>
       <w:pPr>
@@ -1515,21 +1400,7 @@
         <w:rPr>
           <w:lang w:val="en-US"/>
         </w:rPr>
-        <w:t xml:space="preserve">VIA </w:t>
-      </w:r>
-      <w:proofErr w:type="gramStart"/>
-      <w:r>
-        <w:rPr>
-          <w:lang w:val="en-US"/>
-        </w:rPr>
-        <w:t>helps</w:t>
-      </w:r>
-      <w:proofErr w:type="gramEnd"/>
-      <w:r>
-        <w:rPr>
-          <w:lang w:val="en-US"/>
-        </w:rPr>
-        <w:t xml:space="preserve"> organize </w:t>
+        <w:t xml:space="preserve">VIA helps organize </w:t>
       </w:r>
       <w:r>
         <w:rPr>
@@ -1695,45 +1566,39 @@
         <w:rPr>
           <w:lang w:val="en-US"/>
         </w:rPr>
-        <w:t xml:space="preserve">If the system </w:t>
+        <w:t xml:space="preserve">If the system is kept VIA not only could </w:t>
+      </w:r>
+      <w:r>
+        <w:rPr>
+          <w:lang w:val="en-US"/>
+        </w:rPr>
+        <w:t>but also</w:t>
+      </w:r>
+      <w:r>
+        <w:rPr>
+          <w:lang w:val="en-US"/>
+        </w:rPr>
+        <w:t xml:space="preserve"> would </w:t>
       </w:r>
       <w:proofErr w:type="gramStart"/>
       <w:r>
         <w:rPr>
           <w:lang w:val="en-US"/>
         </w:rPr>
-        <w:t>is kept</w:t>
+        <w:t>definitely</w:t>
+      </w:r>
+      <w:r>
+        <w:rPr>
+          <w:lang w:val="en-US"/>
+        </w:rPr>
+        <w:t xml:space="preserve"> lose</w:t>
       </w:r>
       <w:proofErr w:type="gramEnd"/>
       <w:r>
         <w:rPr>
           <w:lang w:val="en-US"/>
         </w:rPr>
-        <w:t xml:space="preserve"> VIA not only could </w:t>
-      </w:r>
-      <w:r>
-        <w:rPr>
-          <w:lang w:val="en-US"/>
-        </w:rPr>
-        <w:t>but also</w:t>
-      </w:r>
-      <w:r>
-        <w:rPr>
-          <w:lang w:val="en-US"/>
-        </w:rPr>
-        <w:t xml:space="preserve"> would </w:t>
-      </w:r>
-      <w:r>
-        <w:rPr>
-          <w:lang w:val="en-US"/>
-        </w:rPr>
-        <w:t>definitely</w:t>
-      </w:r>
-      <w:r>
-        <w:rPr>
-          <w:lang w:val="en-US"/>
-        </w:rPr>
-        <w:t xml:space="preserve"> lose time and resources by trying to keep a dying system maintainable.</w:t>
+        <w:t xml:space="preserve"> time and resources by trying to keep a dying system maintainable.</w:t>
       </w:r>
     </w:p>
     <w:p>
@@ -1875,7 +1740,7 @@
           <w:lang w:val="en-US"/>
         </w:rPr>
       </w:pPr>
-      <w:bookmarkStart w:id="3" w:name="_Toc494788079"/>
+      <w:bookmarkStart w:id="2" w:name="_Toc494788079"/>
       <w:r>
         <w:rPr>
           <w:lang w:val="en-US"/>
@@ -1883,7 +1748,7 @@
         <w:lastRenderedPageBreak/>
         <w:t>Definition of purpose</w:t>
       </w:r>
-      <w:bookmarkEnd w:id="3"/>
+      <w:bookmarkEnd w:id="2"/>
     </w:p>
     <w:p>
       <w:pPr>
@@ -1896,7 +1761,25 @@
         <w:rPr>
           <w:lang w:val="en-US"/>
         </w:rPr>
-        <w:t>The purpose is to create a system that can handle data related FE</w:t>
+        <w:t xml:space="preserve">The purpose is to create a system that can handle </w:t>
+      </w:r>
+      <w:r>
+        <w:rPr>
+          <w:lang w:val="en-US"/>
+        </w:rPr>
+        <w:t>daily activities</w:t>
+      </w:r>
+      <w:r>
+        <w:rPr>
+          <w:lang w:val="en-US"/>
+        </w:rPr>
+        <w:t xml:space="preserve"> related </w:t>
+      </w:r>
+      <w:r>
+        <w:rPr>
+          <w:lang w:val="en-US"/>
+        </w:rPr>
+        <w:t>to events</w:t>
       </w:r>
       <w:r>
         <w:rPr>
@@ -1931,7 +1814,7 @@
           <w:lang w:val="en-US"/>
         </w:rPr>
       </w:pPr>
-      <w:bookmarkStart w:id="4" w:name="_Toc494788080"/>
+      <w:bookmarkStart w:id="3" w:name="_Toc494788080"/>
       <w:r>
         <w:rPr>
           <w:lang w:val="en-US"/>
@@ -1939,7 +1822,7 @@
         <w:lastRenderedPageBreak/>
         <w:t>Problem Statement</w:t>
       </w:r>
-      <w:bookmarkEnd w:id="4"/>
+      <w:bookmarkEnd w:id="3"/>
     </w:p>
     <w:p>
       <w:pPr>
@@ -1952,21 +1835,15 @@
         <w:rPr>
           <w:lang w:val="en-US"/>
         </w:rPr>
-        <w:t xml:space="preserve">The project main problem is that currently the company has a lack of possibilities of sorting and searching for finalized events in a </w:t>
-      </w:r>
-      <w:proofErr w:type="gramStart"/>
-      <w:r>
-        <w:rPr>
-          <w:lang w:val="en-US"/>
-        </w:rPr>
-        <w:t>time period</w:t>
-      </w:r>
-      <w:proofErr w:type="gramEnd"/>
-      <w:r>
-        <w:rPr>
-          <w:lang w:val="en-US"/>
-        </w:rPr>
-        <w:t xml:space="preserve"> for the newsletter. </w:t>
+        <w:t>C</w:t>
+      </w:r>
+      <w:bookmarkStart w:id="4" w:name="_GoBack"/>
+      <w:bookmarkEnd w:id="4"/>
+      <w:r>
+        <w:rPr>
+          <w:lang w:val="en-US"/>
+        </w:rPr>
+        <w:t xml:space="preserve">urrently the company has a lack of possibilities of sorting and searching for finalized events in a time period for the newsletter. </w:t>
       </w:r>
       <w:r>
         <w:rPr>
@@ -1990,21 +1867,7 @@
         <w:rPr>
           <w:lang w:val="en-US"/>
         </w:rPr>
-        <w:t xml:space="preserve"> the searching for lecturers in a given category in order to create new events it’s almost impossible and finding events or lecturers specifying a category for potential new events and store members including their email addresses. Moreover, checking if the members payed their membership </w:t>
-      </w:r>
-      <w:proofErr w:type="gramStart"/>
-      <w:r>
-        <w:rPr>
-          <w:lang w:val="en-US"/>
-        </w:rPr>
-        <w:t>is made</w:t>
-      </w:r>
-      <w:proofErr w:type="gramEnd"/>
-      <w:r>
-        <w:rPr>
-          <w:lang w:val="en-US"/>
-        </w:rPr>
-        <w:t xml:space="preserve"> manually. </w:t>
+        <w:t xml:space="preserve"> the searching for lecturers in a given category in order to create new events it’s almost impossible and finding events or lecturers specifying a category for potential new events and store members including their email addresses. Moreover, checking if the members payed their membership is made manually. </w:t>
       </w:r>
     </w:p>
     <w:p>
@@ -2017,21 +1880,7 @@
         <w:rPr>
           <w:lang w:val="en-US"/>
         </w:rPr>
-        <w:t xml:space="preserve">Questions to </w:t>
-      </w:r>
-      <w:proofErr w:type="gramStart"/>
-      <w:r>
-        <w:rPr>
-          <w:lang w:val="en-US"/>
-        </w:rPr>
-        <w:t>be answered</w:t>
-      </w:r>
-      <w:proofErr w:type="gramEnd"/>
-      <w:r>
-        <w:rPr>
-          <w:lang w:val="en-US"/>
-        </w:rPr>
-        <w:t xml:space="preserve"> are:</w:t>
+        <w:t>Questions to be answered are:</w:t>
       </w:r>
     </w:p>
     <w:p>
@@ -2266,12 +2115,6 @@
         <w:gridCol w:w="2268"/>
       </w:tblGrid>
       <w:tr>
-        <w:tblPrEx>
-          <w:tblCellMar>
-            <w:top w:w="0" w:type="dxa"/>
-            <w:bottom w:w="0" w:type="dxa"/>
-          </w:tblCellMar>
-        </w:tblPrEx>
         <w:tc>
           <w:tcPr>
             <w:tcW w:w="1555" w:type="dxa"/>
@@ -2381,33 +2224,15 @@
                 <w:bCs/>
                 <w:sz w:val="20"/>
               </w:rPr>
-              <w:t xml:space="preserve">Which methods/ models/ theories </w:t>
-            </w:r>
-            <w:proofErr w:type="gramStart"/>
+              <w:t xml:space="preserve">Which methods/ models/ theories will be </w:t>
+            </w:r>
             <w:r>
               <w:rPr>
                 <w:b/>
                 <w:bCs/>
                 <w:sz w:val="20"/>
               </w:rPr>
-              <w:t xml:space="preserve">will be </w:t>
-            </w:r>
-            <w:r>
-              <w:rPr>
-                <w:b/>
-                <w:bCs/>
-                <w:sz w:val="20"/>
-              </w:rPr>
-              <w:t>used</w:t>
-            </w:r>
-            <w:proofErr w:type="gramEnd"/>
-            <w:r>
-              <w:rPr>
-                <w:b/>
-                <w:bCs/>
-                <w:sz w:val="20"/>
-              </w:rPr>
-              <w:t>?</w:t>
+              <w:t>used?</w:t>
             </w:r>
           </w:p>
         </w:tc>
@@ -2465,12 +2290,6 @@
         </w:tc>
       </w:tr>
       <w:tr>
-        <w:tblPrEx>
-          <w:tblCellMar>
-            <w:top w:w="0" w:type="dxa"/>
-            <w:bottom w:w="0" w:type="dxa"/>
-          </w:tblCellMar>
-        </w:tblPrEx>
         <w:tc>
           <w:tcPr>
             <w:tcW w:w="1555" w:type="dxa"/>
@@ -2636,46 +2455,26 @@
               <w:rPr>
                 <w:sz w:val="20"/>
               </w:rPr>
-              <w:t xml:space="preserve">, Liviu, </w:t>
+              <w:t xml:space="preserve">, </w:t>
             </w:r>
             <w:proofErr w:type="spellStart"/>
             <w:r>
               <w:rPr>
                 <w:sz w:val="20"/>
               </w:rPr>
-              <w:t>Dragos</w:t>
+              <w:t>Liviu</w:t>
             </w:r>
             <w:proofErr w:type="spellEnd"/>
             <w:r>
               <w:rPr>
                 <w:sz w:val="20"/>
               </w:rPr>
-              <w:t xml:space="preserve">, and </w:t>
-            </w:r>
-            <w:proofErr w:type="spellStart"/>
-            <w:r>
-              <w:rPr>
-                <w:sz w:val="20"/>
-              </w:rPr>
-              <w:t>Taha</w:t>
-            </w:r>
-            <w:proofErr w:type="spellEnd"/>
-            <w:r>
-              <w:rPr>
-                <w:sz w:val="20"/>
-              </w:rPr>
-              <w:t>.</w:t>
+              <w:t>, Dragos, and Taha.</w:t>
             </w:r>
           </w:p>
         </w:tc>
       </w:tr>
       <w:tr>
-        <w:tblPrEx>
-          <w:tblCellMar>
-            <w:top w:w="0" w:type="dxa"/>
-            <w:bottom w:w="0" w:type="dxa"/>
-          </w:tblCellMar>
-        </w:tblPrEx>
         <w:tc>
           <w:tcPr>
             <w:tcW w:w="1555" w:type="dxa"/>
@@ -2810,46 +2609,26 @@
               <w:rPr>
                 <w:sz w:val="20"/>
               </w:rPr>
-              <w:t xml:space="preserve">, Liviu, </w:t>
+              <w:t xml:space="preserve">, </w:t>
             </w:r>
             <w:proofErr w:type="spellStart"/>
             <w:r>
               <w:rPr>
                 <w:sz w:val="20"/>
               </w:rPr>
-              <w:t>Dragos</w:t>
+              <w:t>Liviu</w:t>
             </w:r>
             <w:proofErr w:type="spellEnd"/>
             <w:r>
               <w:rPr>
                 <w:sz w:val="20"/>
               </w:rPr>
-              <w:t xml:space="preserve">, and </w:t>
-            </w:r>
-            <w:proofErr w:type="spellStart"/>
-            <w:r>
-              <w:rPr>
-                <w:sz w:val="20"/>
-              </w:rPr>
-              <w:t>Taha</w:t>
-            </w:r>
-            <w:proofErr w:type="spellEnd"/>
-            <w:r>
-              <w:rPr>
-                <w:sz w:val="20"/>
-              </w:rPr>
-              <w:t>.</w:t>
+              <w:t>, Dragos, and Taha.</w:t>
             </w:r>
           </w:p>
         </w:tc>
       </w:tr>
       <w:tr>
-        <w:tblPrEx>
-          <w:tblCellMar>
-            <w:top w:w="0" w:type="dxa"/>
-            <w:bottom w:w="0" w:type="dxa"/>
-          </w:tblCellMar>
-        </w:tblPrEx>
         <w:tc>
           <w:tcPr>
             <w:tcW w:w="1555" w:type="dxa"/>
@@ -2986,46 +2765,26 @@
               <w:rPr>
                 <w:sz w:val="20"/>
               </w:rPr>
-              <w:t xml:space="preserve">, Liviu, </w:t>
+              <w:t xml:space="preserve">, </w:t>
             </w:r>
             <w:proofErr w:type="spellStart"/>
             <w:r>
               <w:rPr>
                 <w:sz w:val="20"/>
               </w:rPr>
-              <w:t>Dragos</w:t>
+              <w:t>Liviu</w:t>
             </w:r>
             <w:proofErr w:type="spellEnd"/>
             <w:r>
               <w:rPr>
                 <w:sz w:val="20"/>
               </w:rPr>
-              <w:t xml:space="preserve">, and </w:t>
-            </w:r>
-            <w:proofErr w:type="spellStart"/>
-            <w:r>
-              <w:rPr>
-                <w:sz w:val="20"/>
-              </w:rPr>
-              <w:t>Taha</w:t>
-            </w:r>
-            <w:proofErr w:type="spellEnd"/>
-            <w:r>
-              <w:rPr>
-                <w:sz w:val="20"/>
-              </w:rPr>
-              <w:t>.</w:t>
+              <w:t>, Dragos, and Taha.</w:t>
             </w:r>
           </w:p>
         </w:tc>
       </w:tr>
       <w:tr>
-        <w:tblPrEx>
-          <w:tblCellMar>
-            <w:top w:w="0" w:type="dxa"/>
-            <w:bottom w:w="0" w:type="dxa"/>
-          </w:tblCellMar>
-        </w:tblPrEx>
         <w:tc>
           <w:tcPr>
             <w:tcW w:w="1555" w:type="dxa"/>
@@ -3162,46 +2921,26 @@
               <w:rPr>
                 <w:sz w:val="20"/>
               </w:rPr>
-              <w:t xml:space="preserve">, Liviu, </w:t>
+              <w:t xml:space="preserve">, </w:t>
             </w:r>
             <w:proofErr w:type="spellStart"/>
             <w:r>
               <w:rPr>
                 <w:sz w:val="20"/>
               </w:rPr>
-              <w:t>Dragos</w:t>
+              <w:t>Liviu</w:t>
             </w:r>
             <w:proofErr w:type="spellEnd"/>
             <w:r>
               <w:rPr>
                 <w:sz w:val="20"/>
               </w:rPr>
-              <w:t xml:space="preserve">, and </w:t>
-            </w:r>
-            <w:proofErr w:type="spellStart"/>
-            <w:r>
-              <w:rPr>
-                <w:sz w:val="20"/>
-              </w:rPr>
-              <w:t>Taha</w:t>
-            </w:r>
-            <w:proofErr w:type="spellEnd"/>
-            <w:r>
-              <w:rPr>
-                <w:sz w:val="20"/>
-              </w:rPr>
-              <w:t>.</w:t>
+              <w:t>, Dragos, and Taha.</w:t>
             </w:r>
           </w:p>
         </w:tc>
       </w:tr>
       <w:tr>
-        <w:tblPrEx>
-          <w:tblCellMar>
-            <w:top w:w="0" w:type="dxa"/>
-            <w:bottom w:w="0" w:type="dxa"/>
-          </w:tblCellMar>
-        </w:tblPrEx>
         <w:tc>
           <w:tcPr>
             <w:tcW w:w="1555" w:type="dxa"/>
@@ -3366,21 +3105,7 @@
         <w:rPr>
           <w:lang w:val="en-US"/>
         </w:rPr>
-        <w:t xml:space="preserve">The time scope </w:t>
-      </w:r>
-      <w:proofErr w:type="gramStart"/>
-      <w:r>
-        <w:rPr>
-          <w:lang w:val="en-US"/>
-        </w:rPr>
-        <w:t>is estimated</w:t>
-      </w:r>
-      <w:proofErr w:type="gramEnd"/>
-      <w:r>
-        <w:rPr>
-          <w:lang w:val="en-US"/>
-        </w:rPr>
-        <w:t xml:space="preserve"> to 550 </w:t>
+        <w:t xml:space="preserve">The time scope is estimated to 550 </w:t>
       </w:r>
       <w:r>
         <w:rPr>
@@ -3404,35 +3129,7 @@
         <w:rPr>
           <w:lang w:val="en-US"/>
         </w:rPr>
-        <w:t xml:space="preserve"> the final hand in. For this, Trello tool </w:t>
-      </w:r>
-      <w:proofErr w:type="gramStart"/>
-      <w:r>
-        <w:rPr>
-          <w:lang w:val="en-US"/>
-        </w:rPr>
-        <w:t>will be used</w:t>
-      </w:r>
-      <w:proofErr w:type="gramEnd"/>
-      <w:r>
-        <w:rPr>
-          <w:lang w:val="en-US"/>
-        </w:rPr>
-        <w:t xml:space="preserve">. Website Development </w:t>
-      </w:r>
-      <w:proofErr w:type="gramStart"/>
-      <w:r>
-        <w:rPr>
-          <w:lang w:val="en-US"/>
-        </w:rPr>
-        <w:t>is estimated to be finished</w:t>
-      </w:r>
-      <w:proofErr w:type="gramEnd"/>
-      <w:r>
-        <w:rPr>
-          <w:lang w:val="en-US"/>
-        </w:rPr>
-        <w:t xml:space="preserve"> </w:t>
+        <w:t xml:space="preserve"> the final hand in. For this, Trello tool will be used. Website Development is estimated to be finished </w:t>
       </w:r>
       <w:r>
         <w:rPr>
@@ -3456,21 +3153,7 @@
         <w:rPr>
           <w:lang w:val="en-US"/>
         </w:rPr>
-        <w:t xml:space="preserve"> 26.09.2017 where the third phase will start which is System Construction. The last and the most important phase </w:t>
-      </w:r>
-      <w:proofErr w:type="gramStart"/>
-      <w:r>
-        <w:rPr>
-          <w:lang w:val="en-US"/>
-        </w:rPr>
-        <w:t>Testing</w:t>
-      </w:r>
-      <w:proofErr w:type="gramEnd"/>
-      <w:r>
-        <w:rPr>
-          <w:lang w:val="en-US"/>
-        </w:rPr>
-        <w:t xml:space="preserve"> part will be started on 21.12.2017 when the Construction phase is estimated to be finished. </w:t>
+        <w:t xml:space="preserve"> 26.09.2017 where the third phase will start which is System Construction. The last and the most important phase Testing part will be started on 21.12.2017 when the Construction phase is estimated to be finished. </w:t>
       </w:r>
       <w:r>
         <w:rPr>
@@ -4030,7 +3713,6 @@
                 <w:lang w:val="en-US"/>
               </w:rPr>
             </w:pPr>
-            <w:proofErr w:type="spellStart"/>
             <w:r>
               <w:rPr>
                 <w:rFonts w:asciiTheme="majorHAnsi" w:hAnsiTheme="majorHAnsi" w:cstheme="majorHAnsi"/>
@@ -4038,7 +3720,6 @@
               </w:rPr>
               <w:t>Taha</w:t>
             </w:r>
-            <w:proofErr w:type="spellEnd"/>
           </w:p>
         </w:tc>
       </w:tr>
@@ -4247,7 +3928,7 @@
                 <w:bCs/>
                 <w:lang w:val="en-US"/>
               </w:rPr>
-              <w:t>as a result</w:t>
+              <w:t>as a result of</w:t>
             </w:r>
             <w:proofErr w:type="gramEnd"/>
             <w:r>
@@ -4256,7 +3937,7 @@
                 <w:bCs/>
                 <w:lang w:val="en-US"/>
               </w:rPr>
-              <w:t xml:space="preserve"> of computer failure.</w:t>
+              <w:t xml:space="preserve"> computer failure.</w:t>
             </w:r>
           </w:p>
         </w:tc>
@@ -4333,7 +4014,31 @@
                 <w:bCs/>
                 <w:lang w:val="en-US"/>
               </w:rPr>
-              <w:t xml:space="preserve"> of files using desktop app called GitHub.</w:t>
+              <w:t xml:space="preserve"> of files using </w:t>
+            </w:r>
+            <w:r>
+              <w:rPr>
+                <w:rFonts w:asciiTheme="majorHAnsi" w:hAnsiTheme="majorHAnsi" w:cstheme="majorHAnsi"/>
+                <w:bCs/>
+                <w:lang w:val="en-US"/>
+              </w:rPr>
+              <w:t>GitHub</w:t>
+            </w:r>
+            <w:r>
+              <w:rPr>
+                <w:rFonts w:asciiTheme="majorHAnsi" w:hAnsiTheme="majorHAnsi" w:cstheme="majorHAnsi"/>
+                <w:bCs/>
+                <w:lang w:val="en-US"/>
+              </w:rPr>
+              <w:t xml:space="preserve"> cloud</w:t>
+            </w:r>
+            <w:r>
+              <w:rPr>
+                <w:rFonts w:asciiTheme="majorHAnsi" w:hAnsiTheme="majorHAnsi" w:cstheme="majorHAnsi"/>
+                <w:bCs/>
+                <w:lang w:val="en-US"/>
+              </w:rPr>
+              <w:t>.</w:t>
             </w:r>
           </w:p>
         </w:tc>
@@ -4514,25 +4219,7 @@
                 <w:bCs/>
                 <w:lang w:val="en-US"/>
               </w:rPr>
-              <w:t xml:space="preserve">rello that will monitor the </w:t>
-            </w:r>
-            <w:proofErr w:type="gramStart"/>
-            <w:r>
-              <w:rPr>
-                <w:rFonts w:asciiTheme="majorHAnsi" w:hAnsiTheme="majorHAnsi" w:cstheme="majorHAnsi"/>
-                <w:bCs/>
-                <w:lang w:val="en-US"/>
-              </w:rPr>
-              <w:t>work load</w:t>
-            </w:r>
-            <w:proofErr w:type="gramEnd"/>
-            <w:r>
-              <w:rPr>
-                <w:rFonts w:asciiTheme="majorHAnsi" w:hAnsiTheme="majorHAnsi" w:cstheme="majorHAnsi"/>
-                <w:bCs/>
-                <w:lang w:val="en-US"/>
-              </w:rPr>
-              <w:t xml:space="preserve"> of all members, as soon we finish as better it is.</w:t>
+              <w:t>rello that will monitor the work load of all members, as soon we finish as better it is.</w:t>
             </w:r>
           </w:p>
         </w:tc>
@@ -4573,7 +4260,6 @@
                 <w:lang w:val="en-US"/>
               </w:rPr>
             </w:pPr>
-            <w:proofErr w:type="spellStart"/>
             <w:r>
               <w:rPr>
                 <w:rFonts w:asciiTheme="majorHAnsi" w:hAnsiTheme="majorHAnsi" w:cstheme="majorHAnsi"/>
@@ -4582,7 +4268,6 @@
               </w:rPr>
               <w:t>Dragos</w:t>
             </w:r>
-            <w:proofErr w:type="spellEnd"/>
           </w:p>
         </w:tc>
       </w:tr>
@@ -4742,7 +4427,7 @@
 </file>
 
 <file path=word/endnotes.xml><?xml version="1.0" encoding="utf-8"?>
-<w:endnotes xmlns:wpc="http://schemas.microsoft.com/office/word/2010/wordprocessingCanvas" xmlns:mc="http://schemas.openxmlformats.org/markup-compatibility/2006" xmlns:o="urn:schemas-microsoft-com:office:office" xmlns:r="http://schemas.openxmlformats.org/officeDocument/2006/relationships" xmlns:m="http://schemas.openxmlformats.org/officeDocument/2006/math" xmlns:v="urn:schemas-microsoft-com:vml" xmlns:wp14="http://schemas.microsoft.com/office/word/2010/wordprocessingDrawing" xmlns:wp="http://schemas.openxmlformats.org/drawingml/2006/wordprocessingDrawing" xmlns:w10="urn:schemas-microsoft-com:office:word" xmlns:w="http://schemas.openxmlformats.org/wordprocessingml/2006/main" xmlns:w14="http://schemas.microsoft.com/office/word/2010/wordml" xmlns:w15="http://schemas.microsoft.com/office/word/2012/wordml" xmlns:wpg="http://schemas.microsoft.com/office/word/2010/wordprocessingGroup" xmlns:wpi="http://schemas.microsoft.com/office/word/2010/wordprocessingInk" xmlns:wne="http://schemas.microsoft.com/office/word/2006/wordml" xmlns:wps="http://schemas.microsoft.com/office/word/2010/wordprocessingShape" mc:Ignorable="w14 w15 wp14">
+<w:endnotes xmlns:wpc="http://schemas.microsoft.com/office/word/2010/wordprocessingCanvas" xmlns:cx="http://schemas.microsoft.com/office/drawing/2014/chartex" xmlns:cx1="http://schemas.microsoft.com/office/drawing/2015/9/8/chartex" xmlns:cx2="http://schemas.microsoft.com/office/drawing/2015/10/21/chartex" xmlns:cx3="http://schemas.microsoft.com/office/drawing/2016/5/9/chartex" xmlns:cx4="http://schemas.microsoft.com/office/drawing/2016/5/10/chartex" xmlns:cx5="http://schemas.microsoft.com/office/drawing/2016/5/11/chartex" xmlns:cx6="http://schemas.microsoft.com/office/drawing/2016/5/12/chartex" xmlns:cx7="http://schemas.microsoft.com/office/drawing/2016/5/13/chartex" xmlns:cx8="http://schemas.microsoft.com/office/drawing/2016/5/14/chartex" xmlns:mc="http://schemas.openxmlformats.org/markup-compatibility/2006" xmlns:aink="http://schemas.microsoft.com/office/drawing/2016/ink" xmlns:am3d="http://schemas.microsoft.com/office/drawing/2017/model3d" xmlns:o="urn:schemas-microsoft-com:office:office" xmlns:r="http://schemas.openxmlformats.org/officeDocument/2006/relationships" xmlns:m="http://schemas.openxmlformats.org/officeDocument/2006/math" xmlns:v="urn:schemas-microsoft-com:vml" xmlns:wp14="http://schemas.microsoft.com/office/word/2010/wordprocessingDrawing" xmlns:wp="http://schemas.openxmlformats.org/drawingml/2006/wordprocessingDrawing" xmlns:w10="urn:schemas-microsoft-com:office:word" xmlns:w="http://schemas.openxmlformats.org/wordprocessingml/2006/main" xmlns:w14="http://schemas.microsoft.com/office/word/2010/wordml" xmlns:w15="http://schemas.microsoft.com/office/word/2012/wordml" xmlns:w16cid="http://schemas.microsoft.com/office/word/2016/wordml/cid" xmlns:w16se="http://schemas.microsoft.com/office/word/2015/wordml/symex" xmlns:wpg="http://schemas.microsoft.com/office/word/2010/wordprocessingGroup" xmlns:wpi="http://schemas.microsoft.com/office/word/2010/wordprocessingInk" xmlns:wne="http://schemas.microsoft.com/office/word/2006/wordml" xmlns:wps="http://schemas.microsoft.com/office/word/2010/wordprocessingShape" mc:Ignorable="w14 w15 w16se w16cid wp14">
   <w:endnote w:type="separator" w:id="-1">
     <w:p>
       <w:pPr>
@@ -4767,7 +4452,7 @@
 </file>
 
 <file path=word/footer1.xml><?xml version="1.0" encoding="utf-8"?>
-<w:ftr xmlns:wpc="http://schemas.microsoft.com/office/word/2010/wordprocessingCanvas" xmlns:mc="http://schemas.openxmlformats.org/markup-compatibility/2006" xmlns:o="urn:schemas-microsoft-com:office:office" xmlns:r="http://schemas.openxmlformats.org/officeDocument/2006/relationships" xmlns:m="http://schemas.openxmlformats.org/officeDocument/2006/math" xmlns:v="urn:schemas-microsoft-com:vml" xmlns:wp14="http://schemas.microsoft.com/office/word/2010/wordprocessingDrawing" xmlns:wp="http://schemas.openxmlformats.org/drawingml/2006/wordprocessingDrawing" xmlns:w10="urn:schemas-microsoft-com:office:word" xmlns:w="http://schemas.openxmlformats.org/wordprocessingml/2006/main" xmlns:w14="http://schemas.microsoft.com/office/word/2010/wordml" xmlns:w15="http://schemas.microsoft.com/office/word/2012/wordml" xmlns:wpg="http://schemas.microsoft.com/office/word/2010/wordprocessingGroup" xmlns:wpi="http://schemas.microsoft.com/office/word/2010/wordprocessingInk" xmlns:wne="http://schemas.microsoft.com/office/word/2006/wordml" xmlns:wps="http://schemas.microsoft.com/office/word/2010/wordprocessingShape" mc:Ignorable="w14 w15 wp14">
+<w:ftr xmlns:wpc="http://schemas.microsoft.com/office/word/2010/wordprocessingCanvas" xmlns:cx="http://schemas.microsoft.com/office/drawing/2014/chartex" xmlns:cx1="http://schemas.microsoft.com/office/drawing/2015/9/8/chartex" xmlns:cx2="http://schemas.microsoft.com/office/drawing/2015/10/21/chartex" xmlns:cx3="http://schemas.microsoft.com/office/drawing/2016/5/9/chartex" xmlns:cx4="http://schemas.microsoft.com/office/drawing/2016/5/10/chartex" xmlns:cx5="http://schemas.microsoft.com/office/drawing/2016/5/11/chartex" xmlns:cx6="http://schemas.microsoft.com/office/drawing/2016/5/12/chartex" xmlns:cx7="http://schemas.microsoft.com/office/drawing/2016/5/13/chartex" xmlns:cx8="http://schemas.microsoft.com/office/drawing/2016/5/14/chartex" xmlns:mc="http://schemas.openxmlformats.org/markup-compatibility/2006" xmlns:aink="http://schemas.microsoft.com/office/drawing/2016/ink" xmlns:am3d="http://schemas.microsoft.com/office/drawing/2017/model3d" xmlns:o="urn:schemas-microsoft-com:office:office" xmlns:r="http://schemas.openxmlformats.org/officeDocument/2006/relationships" xmlns:m="http://schemas.openxmlformats.org/officeDocument/2006/math" xmlns:v="urn:schemas-microsoft-com:vml" xmlns:wp14="http://schemas.microsoft.com/office/word/2010/wordprocessingDrawing" xmlns:wp="http://schemas.openxmlformats.org/drawingml/2006/wordprocessingDrawing" xmlns:w10="urn:schemas-microsoft-com:office:word" xmlns:w="http://schemas.openxmlformats.org/wordprocessingml/2006/main" xmlns:w14="http://schemas.microsoft.com/office/word/2010/wordml" xmlns:w15="http://schemas.microsoft.com/office/word/2012/wordml" xmlns:w16cid="http://schemas.microsoft.com/office/word/2016/wordml/cid" xmlns:w16se="http://schemas.microsoft.com/office/word/2015/wordml/symex" xmlns:wpg="http://schemas.microsoft.com/office/word/2010/wordprocessingGroup" xmlns:wpi="http://schemas.microsoft.com/office/word/2010/wordprocessingInk" xmlns:wne="http://schemas.microsoft.com/office/word/2006/wordml" xmlns:wps="http://schemas.microsoft.com/office/word/2010/wordprocessingShape" mc:Ignorable="w14 w15 w16se w16cid wp14">
   <w:sdt>
     <w:sdtPr>
       <w:id w:val="-96798736"/>
@@ -4797,7 +4482,7 @@
             <w:noProof/>
             <w:lang w:val="da-DK"/>
           </w:rPr>
-          <w:t>ii</w:t>
+          <w:t>3</w:t>
         </w:r>
         <w:r>
           <w:fldChar w:fldCharType="end"/>
@@ -4814,7 +4499,7 @@
 </file>
 
 <file path=word/footer2.xml><?xml version="1.0" encoding="utf-8"?>
-<w:ftr xmlns:wpc="http://schemas.microsoft.com/office/word/2010/wordprocessingCanvas" xmlns:mc="http://schemas.openxmlformats.org/markup-compatibility/2006" xmlns:o="urn:schemas-microsoft-com:office:office" xmlns:r="http://schemas.openxmlformats.org/officeDocument/2006/relationships" xmlns:m="http://schemas.openxmlformats.org/officeDocument/2006/math" xmlns:v="urn:schemas-microsoft-com:vml" xmlns:wp14="http://schemas.microsoft.com/office/word/2010/wordprocessingDrawing" xmlns:wp="http://schemas.openxmlformats.org/drawingml/2006/wordprocessingDrawing" xmlns:w10="urn:schemas-microsoft-com:office:word" xmlns:w="http://schemas.openxmlformats.org/wordprocessingml/2006/main" xmlns:w14="http://schemas.microsoft.com/office/word/2010/wordml" xmlns:w15="http://schemas.microsoft.com/office/word/2012/wordml" xmlns:wpg="http://schemas.microsoft.com/office/word/2010/wordprocessingGroup" xmlns:wpi="http://schemas.microsoft.com/office/word/2010/wordprocessingInk" xmlns:wne="http://schemas.microsoft.com/office/word/2006/wordml" xmlns:wps="http://schemas.microsoft.com/office/word/2010/wordprocessingShape" mc:Ignorable="w14 w15 wp14">
+<w:ftr xmlns:wpc="http://schemas.microsoft.com/office/word/2010/wordprocessingCanvas" xmlns:cx="http://schemas.microsoft.com/office/drawing/2014/chartex" xmlns:cx1="http://schemas.microsoft.com/office/drawing/2015/9/8/chartex" xmlns:cx2="http://schemas.microsoft.com/office/drawing/2015/10/21/chartex" xmlns:cx3="http://schemas.microsoft.com/office/drawing/2016/5/9/chartex" xmlns:cx4="http://schemas.microsoft.com/office/drawing/2016/5/10/chartex" xmlns:cx5="http://schemas.microsoft.com/office/drawing/2016/5/11/chartex" xmlns:cx6="http://schemas.microsoft.com/office/drawing/2016/5/12/chartex" xmlns:cx7="http://schemas.microsoft.com/office/drawing/2016/5/13/chartex" xmlns:cx8="http://schemas.microsoft.com/office/drawing/2016/5/14/chartex" xmlns:mc="http://schemas.openxmlformats.org/markup-compatibility/2006" xmlns:aink="http://schemas.microsoft.com/office/drawing/2016/ink" xmlns:am3d="http://schemas.microsoft.com/office/drawing/2017/model3d" xmlns:o="urn:schemas-microsoft-com:office:office" xmlns:r="http://schemas.openxmlformats.org/officeDocument/2006/relationships" xmlns:m="http://schemas.openxmlformats.org/officeDocument/2006/math" xmlns:v="urn:schemas-microsoft-com:vml" xmlns:wp14="http://schemas.microsoft.com/office/word/2010/wordprocessingDrawing" xmlns:wp="http://schemas.openxmlformats.org/drawingml/2006/wordprocessingDrawing" xmlns:w10="urn:schemas-microsoft-com:office:word" xmlns:w="http://schemas.openxmlformats.org/wordprocessingml/2006/main" xmlns:w14="http://schemas.microsoft.com/office/word/2010/wordml" xmlns:w15="http://schemas.microsoft.com/office/word/2012/wordml" xmlns:w16cid="http://schemas.microsoft.com/office/word/2016/wordml/cid" xmlns:w16se="http://schemas.microsoft.com/office/word/2015/wordml/symex" xmlns:wpg="http://schemas.microsoft.com/office/word/2010/wordprocessingGroup" xmlns:wpi="http://schemas.microsoft.com/office/word/2010/wordprocessingInk" xmlns:wne="http://schemas.microsoft.com/office/word/2006/wordml" xmlns:wps="http://schemas.microsoft.com/office/word/2010/wordprocessingShape" mc:Ignorable="w14 w15 w16se w16cid wp14">
   <w:sdt>
     <w:sdtPr>
       <w:id w:val="1968471565"/>
@@ -4861,7 +4546,7 @@
 </file>
 
 <file path=word/footnotes.xml><?xml version="1.0" encoding="utf-8"?>
-<w:footnotes xmlns:wpc="http://schemas.microsoft.com/office/word/2010/wordprocessingCanvas" xmlns:mc="http://schemas.openxmlformats.org/markup-compatibility/2006" xmlns:o="urn:schemas-microsoft-com:office:office" xmlns:r="http://schemas.openxmlformats.org/officeDocument/2006/relationships" xmlns:m="http://schemas.openxmlformats.org/officeDocument/2006/math" xmlns:v="urn:schemas-microsoft-com:vml" xmlns:wp14="http://schemas.microsoft.com/office/word/2010/wordprocessingDrawing" xmlns:wp="http://schemas.openxmlformats.org/drawingml/2006/wordprocessingDrawing" xmlns:w10="urn:schemas-microsoft-com:office:word" xmlns:w="http://schemas.openxmlformats.org/wordprocessingml/2006/main" xmlns:w14="http://schemas.microsoft.com/office/word/2010/wordml" xmlns:w15="http://schemas.microsoft.com/office/word/2012/wordml" xmlns:wpg="http://schemas.microsoft.com/office/word/2010/wordprocessingGroup" xmlns:wpi="http://schemas.microsoft.com/office/word/2010/wordprocessingInk" xmlns:wne="http://schemas.microsoft.com/office/word/2006/wordml" xmlns:wps="http://schemas.microsoft.com/office/word/2010/wordprocessingShape" mc:Ignorable="w14 w15 wp14">
+<w:footnotes xmlns:wpc="http://schemas.microsoft.com/office/word/2010/wordprocessingCanvas" xmlns:cx="http://schemas.microsoft.com/office/drawing/2014/chartex" xmlns:cx1="http://schemas.microsoft.com/office/drawing/2015/9/8/chartex" xmlns:cx2="http://schemas.microsoft.com/office/drawing/2015/10/21/chartex" xmlns:cx3="http://schemas.microsoft.com/office/drawing/2016/5/9/chartex" xmlns:cx4="http://schemas.microsoft.com/office/drawing/2016/5/10/chartex" xmlns:cx5="http://schemas.microsoft.com/office/drawing/2016/5/11/chartex" xmlns:cx6="http://schemas.microsoft.com/office/drawing/2016/5/12/chartex" xmlns:cx7="http://schemas.microsoft.com/office/drawing/2016/5/13/chartex" xmlns:cx8="http://schemas.microsoft.com/office/drawing/2016/5/14/chartex" xmlns:mc="http://schemas.openxmlformats.org/markup-compatibility/2006" xmlns:aink="http://schemas.microsoft.com/office/drawing/2016/ink" xmlns:am3d="http://schemas.microsoft.com/office/drawing/2017/model3d" xmlns:o="urn:schemas-microsoft-com:office:office" xmlns:r="http://schemas.openxmlformats.org/officeDocument/2006/relationships" xmlns:m="http://schemas.openxmlformats.org/officeDocument/2006/math" xmlns:v="urn:schemas-microsoft-com:vml" xmlns:wp14="http://schemas.microsoft.com/office/word/2010/wordprocessingDrawing" xmlns:wp="http://schemas.openxmlformats.org/drawingml/2006/wordprocessingDrawing" xmlns:w10="urn:schemas-microsoft-com:office:word" xmlns:w="http://schemas.openxmlformats.org/wordprocessingml/2006/main" xmlns:w14="http://schemas.microsoft.com/office/word/2010/wordml" xmlns:w15="http://schemas.microsoft.com/office/word/2012/wordml" xmlns:w16cid="http://schemas.microsoft.com/office/word/2016/wordml/cid" xmlns:w16se="http://schemas.microsoft.com/office/word/2015/wordml/symex" xmlns:wpg="http://schemas.microsoft.com/office/word/2010/wordprocessingGroup" xmlns:wpi="http://schemas.microsoft.com/office/word/2010/wordprocessingInk" xmlns:wne="http://schemas.microsoft.com/office/word/2006/wordml" xmlns:wps="http://schemas.microsoft.com/office/word/2010/wordprocessingShape" mc:Ignorable="w14 w15 w16se w16cid wp14">
   <w:footnote w:type="separator" w:id="-1">
     <w:p>
       <w:pPr>
@@ -4886,7 +4571,7 @@
 </file>
 
 <file path=word/header1.xml><?xml version="1.0" encoding="utf-8"?>
-<w:hdr xmlns:wpc="http://schemas.microsoft.com/office/word/2010/wordprocessingCanvas" xmlns:mc="http://schemas.openxmlformats.org/markup-compatibility/2006" xmlns:o="urn:schemas-microsoft-com:office:office" xmlns:r="http://schemas.openxmlformats.org/officeDocument/2006/relationships" xmlns:m="http://schemas.openxmlformats.org/officeDocument/2006/math" xmlns:v="urn:schemas-microsoft-com:vml" xmlns:wp14="http://schemas.microsoft.com/office/word/2010/wordprocessingDrawing" xmlns:wp="http://schemas.openxmlformats.org/drawingml/2006/wordprocessingDrawing" xmlns:w10="urn:schemas-microsoft-com:office:word" xmlns:w="http://schemas.openxmlformats.org/wordprocessingml/2006/main" xmlns:w14="http://schemas.microsoft.com/office/word/2010/wordml" xmlns:w15="http://schemas.microsoft.com/office/word/2012/wordml" xmlns:wpg="http://schemas.microsoft.com/office/word/2010/wordprocessingGroup" xmlns:wpi="http://schemas.microsoft.com/office/word/2010/wordprocessingInk" xmlns:wne="http://schemas.microsoft.com/office/word/2006/wordml" xmlns:wps="http://schemas.microsoft.com/office/word/2010/wordprocessingShape" mc:Ignorable="w14 w15 wp14">
+<w:hdr xmlns:wpc="http://schemas.microsoft.com/office/word/2010/wordprocessingCanvas" xmlns:cx="http://schemas.microsoft.com/office/drawing/2014/chartex" xmlns:cx1="http://schemas.microsoft.com/office/drawing/2015/9/8/chartex" xmlns:cx2="http://schemas.microsoft.com/office/drawing/2015/10/21/chartex" xmlns:cx3="http://schemas.microsoft.com/office/drawing/2016/5/9/chartex" xmlns:cx4="http://schemas.microsoft.com/office/drawing/2016/5/10/chartex" xmlns:cx5="http://schemas.microsoft.com/office/drawing/2016/5/11/chartex" xmlns:cx6="http://schemas.microsoft.com/office/drawing/2016/5/12/chartex" xmlns:cx7="http://schemas.microsoft.com/office/drawing/2016/5/13/chartex" xmlns:cx8="http://schemas.microsoft.com/office/drawing/2016/5/14/chartex" xmlns:mc="http://schemas.openxmlformats.org/markup-compatibility/2006" xmlns:aink="http://schemas.microsoft.com/office/drawing/2016/ink" xmlns:am3d="http://schemas.microsoft.com/office/drawing/2017/model3d" xmlns:o="urn:schemas-microsoft-com:office:office" xmlns:r="http://schemas.openxmlformats.org/officeDocument/2006/relationships" xmlns:m="http://schemas.openxmlformats.org/officeDocument/2006/math" xmlns:v="urn:schemas-microsoft-com:vml" xmlns:wp14="http://schemas.microsoft.com/office/word/2010/wordprocessingDrawing" xmlns:wp="http://schemas.openxmlformats.org/drawingml/2006/wordprocessingDrawing" xmlns:w10="urn:schemas-microsoft-com:office:word" xmlns:w="http://schemas.openxmlformats.org/wordprocessingml/2006/main" xmlns:w14="http://schemas.microsoft.com/office/word/2010/wordml" xmlns:w15="http://schemas.microsoft.com/office/word/2012/wordml" xmlns:w16cid="http://schemas.microsoft.com/office/word/2016/wordml/cid" xmlns:w16se="http://schemas.microsoft.com/office/word/2015/wordml/symex" xmlns:wpg="http://schemas.microsoft.com/office/word/2010/wordprocessingGroup" xmlns:wpi="http://schemas.microsoft.com/office/word/2010/wordprocessingInk" xmlns:wne="http://schemas.microsoft.com/office/word/2006/wordml" xmlns:wps="http://schemas.microsoft.com/office/word/2010/wordprocessingShape" mc:Ignorable="w14 w15 w16se w16cid wp14">
   <w:p>
     <w:pPr>
       <w:pStyle w:val="Header"/>
@@ -5118,7 +4803,7 @@
       <w:tblLook w:val="04A0" w:firstRow="1" w:lastRow="0" w:firstColumn="1" w:lastColumn="0" w:noHBand="0" w:noVBand="1"/>
     </w:tblPr>
     <w:tblGrid>
-      <w:gridCol w:w="5094"/>
+      <w:gridCol w:w="5018"/>
     </w:tblGrid>
     <w:tr>
       <w:tc>
@@ -5229,7 +4914,7 @@
 </file>
 
 <file path=word/header2.xml><?xml version="1.0" encoding="utf-8"?>
-<w:hdr xmlns:wpc="http://schemas.microsoft.com/office/word/2010/wordprocessingCanvas" xmlns:mc="http://schemas.openxmlformats.org/markup-compatibility/2006" xmlns:o="urn:schemas-microsoft-com:office:office" xmlns:r="http://schemas.openxmlformats.org/officeDocument/2006/relationships" xmlns:m="http://schemas.openxmlformats.org/officeDocument/2006/math" xmlns:v="urn:schemas-microsoft-com:vml" xmlns:wp14="http://schemas.microsoft.com/office/word/2010/wordprocessingDrawing" xmlns:wp="http://schemas.openxmlformats.org/drawingml/2006/wordprocessingDrawing" xmlns:w10="urn:schemas-microsoft-com:office:word" xmlns:w="http://schemas.openxmlformats.org/wordprocessingml/2006/main" xmlns:w14="http://schemas.microsoft.com/office/word/2010/wordml" xmlns:w15="http://schemas.microsoft.com/office/word/2012/wordml" xmlns:wpg="http://schemas.microsoft.com/office/word/2010/wordprocessingGroup" xmlns:wpi="http://schemas.microsoft.com/office/word/2010/wordprocessingInk" xmlns:wne="http://schemas.microsoft.com/office/word/2006/wordml" xmlns:wps="http://schemas.microsoft.com/office/word/2010/wordprocessingShape" mc:Ignorable="w14 w15 wp14">
+<w:hdr xmlns:wpc="http://schemas.microsoft.com/office/word/2010/wordprocessingCanvas" xmlns:cx="http://schemas.microsoft.com/office/drawing/2014/chartex" xmlns:cx1="http://schemas.microsoft.com/office/drawing/2015/9/8/chartex" xmlns:cx2="http://schemas.microsoft.com/office/drawing/2015/10/21/chartex" xmlns:cx3="http://schemas.microsoft.com/office/drawing/2016/5/9/chartex" xmlns:cx4="http://schemas.microsoft.com/office/drawing/2016/5/10/chartex" xmlns:cx5="http://schemas.microsoft.com/office/drawing/2016/5/11/chartex" xmlns:cx6="http://schemas.microsoft.com/office/drawing/2016/5/12/chartex" xmlns:cx7="http://schemas.microsoft.com/office/drawing/2016/5/13/chartex" xmlns:cx8="http://schemas.microsoft.com/office/drawing/2016/5/14/chartex" xmlns:mc="http://schemas.openxmlformats.org/markup-compatibility/2006" xmlns:aink="http://schemas.microsoft.com/office/drawing/2016/ink" xmlns:am3d="http://schemas.microsoft.com/office/drawing/2017/model3d" xmlns:o="urn:schemas-microsoft-com:office:office" xmlns:r="http://schemas.openxmlformats.org/officeDocument/2006/relationships" xmlns:m="http://schemas.openxmlformats.org/officeDocument/2006/math" xmlns:v="urn:schemas-microsoft-com:vml" xmlns:wp14="http://schemas.microsoft.com/office/word/2010/wordprocessingDrawing" xmlns:wp="http://schemas.openxmlformats.org/drawingml/2006/wordprocessingDrawing" xmlns:w10="urn:schemas-microsoft-com:office:word" xmlns:w="http://schemas.openxmlformats.org/wordprocessingml/2006/main" xmlns:w14="http://schemas.microsoft.com/office/word/2010/wordml" xmlns:w15="http://schemas.microsoft.com/office/word/2012/wordml" xmlns:w16cid="http://schemas.microsoft.com/office/word/2016/wordml/cid" xmlns:w16se="http://schemas.microsoft.com/office/word/2015/wordml/symex" xmlns:wpg="http://schemas.microsoft.com/office/word/2010/wordprocessingGroup" xmlns:wpi="http://schemas.microsoft.com/office/word/2010/wordprocessingInk" xmlns:wne="http://schemas.microsoft.com/office/word/2006/wordml" xmlns:wps="http://schemas.microsoft.com/office/word/2010/wordprocessingShape" mc:Ignorable="w14 w15 w16se w16cid wp14">
   <w:p>
     <w:pPr>
       <w:pStyle w:val="Header"/>
@@ -5368,7 +5053,7 @@
 </file>
 
 <file path=word/numbering.xml><?xml version="1.0" encoding="utf-8"?>
-<w:numbering xmlns:wpc="http://schemas.microsoft.com/office/word/2010/wordprocessingCanvas" xmlns:mc="http://schemas.openxmlformats.org/markup-compatibility/2006" xmlns:o="urn:schemas-microsoft-com:office:office" xmlns:r="http://schemas.openxmlformats.org/officeDocument/2006/relationships" xmlns:m="http://schemas.openxmlformats.org/officeDocument/2006/math" xmlns:v="urn:schemas-microsoft-com:vml" xmlns:wp14="http://schemas.microsoft.com/office/word/2010/wordprocessingDrawing" xmlns:wp="http://schemas.openxmlformats.org/drawingml/2006/wordprocessingDrawing" xmlns:w10="urn:schemas-microsoft-com:office:word" xmlns:w="http://schemas.openxmlformats.org/wordprocessingml/2006/main" xmlns:w14="http://schemas.microsoft.com/office/word/2010/wordml" xmlns:w15="http://schemas.microsoft.com/office/word/2012/wordml" xmlns:wpg="http://schemas.microsoft.com/office/word/2010/wordprocessingGroup" xmlns:wpi="http://schemas.microsoft.com/office/word/2010/wordprocessingInk" xmlns:wne="http://schemas.microsoft.com/office/word/2006/wordml" xmlns:wps="http://schemas.microsoft.com/office/word/2010/wordprocessingShape" mc:Ignorable="w14 w15 wp14">
+<w:numbering xmlns:wpc="http://schemas.microsoft.com/office/word/2010/wordprocessingCanvas" xmlns:cx="http://schemas.microsoft.com/office/drawing/2014/chartex" xmlns:cx1="http://schemas.microsoft.com/office/drawing/2015/9/8/chartex" xmlns:cx2="http://schemas.microsoft.com/office/drawing/2015/10/21/chartex" xmlns:cx3="http://schemas.microsoft.com/office/drawing/2016/5/9/chartex" xmlns:cx4="http://schemas.microsoft.com/office/drawing/2016/5/10/chartex" xmlns:cx5="http://schemas.microsoft.com/office/drawing/2016/5/11/chartex" xmlns:cx6="http://schemas.microsoft.com/office/drawing/2016/5/12/chartex" xmlns:cx7="http://schemas.microsoft.com/office/drawing/2016/5/13/chartex" xmlns:cx8="http://schemas.microsoft.com/office/drawing/2016/5/14/chartex" xmlns:mc="http://schemas.openxmlformats.org/markup-compatibility/2006" xmlns:aink="http://schemas.microsoft.com/office/drawing/2016/ink" xmlns:am3d="http://schemas.microsoft.com/office/drawing/2017/model3d" xmlns:o="urn:schemas-microsoft-com:office:office" xmlns:r="http://schemas.openxmlformats.org/officeDocument/2006/relationships" xmlns:m="http://schemas.openxmlformats.org/officeDocument/2006/math" xmlns:v="urn:schemas-microsoft-com:vml" xmlns:wp14="http://schemas.microsoft.com/office/word/2010/wordprocessingDrawing" xmlns:wp="http://schemas.openxmlformats.org/drawingml/2006/wordprocessingDrawing" xmlns:w10="urn:schemas-microsoft-com:office:word" xmlns:w="http://schemas.openxmlformats.org/wordprocessingml/2006/main" xmlns:w14="http://schemas.microsoft.com/office/word/2010/wordml" xmlns:w15="http://schemas.microsoft.com/office/word/2012/wordml" xmlns:w16cid="http://schemas.microsoft.com/office/word/2016/wordml/cid" xmlns:w16se="http://schemas.microsoft.com/office/word/2015/wordml/symex" xmlns:wpg="http://schemas.microsoft.com/office/word/2010/wordprocessingGroup" xmlns:wpi="http://schemas.microsoft.com/office/word/2010/wordprocessingInk" xmlns:wne="http://schemas.microsoft.com/office/word/2006/wordml" xmlns:wps="http://schemas.microsoft.com/office/word/2010/wordprocessingShape" mc:Ignorable="w14 w15 w16se w16cid wp14">
   <w:abstractNum w:abstractNumId="0" w15:restartNumberingAfterBreak="0">
     <w:nsid w:val="FFFFFF88"/>
     <w:multiLevelType w:val="singleLevel"/>
@@ -9560,7 +9245,7 @@
 </file>
 
 <file path=word/styles.xml><?xml version="1.0" encoding="utf-8"?>
-<w:styles xmlns:mc="http://schemas.openxmlformats.org/markup-compatibility/2006" xmlns:r="http://schemas.openxmlformats.org/officeDocument/2006/relationships" xmlns:w="http://schemas.openxmlformats.org/wordprocessingml/2006/main" xmlns:w14="http://schemas.microsoft.com/office/word/2010/wordml" xmlns:w15="http://schemas.microsoft.com/office/word/2012/wordml" mc:Ignorable="w14 w15">
+<w:styles xmlns:mc="http://schemas.openxmlformats.org/markup-compatibility/2006" xmlns:r="http://schemas.openxmlformats.org/officeDocument/2006/relationships" xmlns:w="http://schemas.openxmlformats.org/wordprocessingml/2006/main" xmlns:w14="http://schemas.microsoft.com/office/word/2010/wordml" xmlns:w15="http://schemas.microsoft.com/office/word/2012/wordml" xmlns:w16cid="http://schemas.microsoft.com/office/word/2016/wordml/cid" xmlns:w16se="http://schemas.microsoft.com/office/word/2015/wordml/symex" mc:Ignorable="w14 w15 w16se w16cid">
   <w:docDefaults>
     <w:rPrDefault>
       <w:rPr>
@@ -9576,7 +9261,7 @@
       </w:pPr>
     </w:pPrDefault>
   </w:docDefaults>
-  <w:latentStyles w:defLockedState="0" w:defUIPriority="99" w:defSemiHidden="0" w:defUnhideWhenUsed="0" w:defQFormat="0" w:count="371">
+  <w:latentStyles w:defLockedState="0" w:defUIPriority="99" w:defSemiHidden="0" w:defUnhideWhenUsed="0" w:defQFormat="0" w:count="375">
     <w:lsdException w:name="Normal" w:uiPriority="0" w:qFormat="1"/>
     <w:lsdException w:name="heading 1" w:uiPriority="9" w:qFormat="1"/>
     <w:lsdException w:name="heading 2" w:semiHidden="1" w:uiPriority="1" w:unhideWhenUsed="1" w:qFormat="1"/>
@@ -9682,7 +9367,6 @@
     <w:lsdException w:name="HTML Sample" w:semiHidden="1" w:unhideWhenUsed="1"/>
     <w:lsdException w:name="HTML Typewriter" w:semiHidden="1" w:unhideWhenUsed="1"/>
     <w:lsdException w:name="HTML Variable" w:semiHidden="1" w:unhideWhenUsed="1"/>
-    <w:lsdException w:name="Normal Table" w:semiHidden="1" w:unhideWhenUsed="1"/>
     <w:lsdException w:name="annotation subject" w:semiHidden="1" w:unhideWhenUsed="1"/>
     <w:lsdException w:name="No List" w:semiHidden="1" w:unhideWhenUsed="1"/>
     <w:lsdException w:name="Outline List 1" w:semiHidden="1" w:unhideWhenUsed="1"/>
@@ -9726,10 +9410,8 @@
     <w:lsdException w:name="Table Elegant" w:semiHidden="1" w:unhideWhenUsed="1"/>
     <w:lsdException w:name="Table Professional" w:semiHidden="1" w:unhideWhenUsed="1"/>
     <w:lsdException w:name="Table Subtle 1" w:semiHidden="1" w:unhideWhenUsed="1"/>
-    <w:lsdException w:name="Table Subtle 2" w:semiHidden="1" w:unhideWhenUsed="1"/>
     <w:lsdException w:name="Table Web 1" w:semiHidden="1" w:unhideWhenUsed="1"/>
     <w:lsdException w:name="Table Web 2" w:semiHidden="1" w:unhideWhenUsed="1"/>
-    <w:lsdException w:name="Table Web 3" w:semiHidden="1" w:unhideWhenUsed="1"/>
     <w:lsdException w:name="Balloon Text" w:semiHidden="1" w:unhideWhenUsed="1"/>
     <w:lsdException w:name="Table Grid" w:uiPriority="59"/>
     <w:lsdException w:name="Table Theme" w:semiHidden="1" w:unhideWhenUsed="1"/>
@@ -9948,6 +9630,10 @@
     <w:lsdException w:name="List Table 5 Dark Accent 6" w:uiPriority="50"/>
     <w:lsdException w:name="List Table 6 Colorful Accent 6" w:uiPriority="51"/>
     <w:lsdException w:name="List Table 7 Colorful Accent 6" w:uiPriority="52"/>
+    <w:lsdException w:name="Mention" w:semiHidden="1" w:unhideWhenUsed="1"/>
+    <w:lsdException w:name="Smart Hyperlink" w:semiHidden="1" w:unhideWhenUsed="1"/>
+    <w:lsdException w:name="Hashtag" w:semiHidden="1" w:unhideWhenUsed="1"/>
+    <w:lsdException w:name="Unresolved Mention" w:semiHidden="1" w:unhideWhenUsed="1"/>
   </w:latentStyles>
   <w:style w:type="paragraph" w:default="1" w:styleId="Normal">
     <w:name w:val="Normal"/>
@@ -10192,6 +9878,7 @@
   <w:style w:type="character" w:default="1" w:styleId="DefaultParagraphFont">
     <w:name w:val="Default Paragraph Font"/>
     <w:uiPriority w:val="1"/>
+    <w:semiHidden/>
     <w:unhideWhenUsed/>
   </w:style>
   <w:style w:type="table" w:default="1" w:styleId="TableNormal">
@@ -10953,6 +10640,15 @@
 </file>
 
 <file path=customXml/item1.xml><?xml version="1.0" encoding="utf-8"?>
+<p:properties xmlns:p="http://schemas.microsoft.com/office/2006/metadata/properties" xmlns:xsi="http://www.w3.org/2001/XMLSchema-instance" xmlns:pc="http://schemas.microsoft.com/office/infopath/2007/PartnerControls">
+  <documentManagement>
+    <PublishingExpirationDate xmlns="http://schemas.microsoft.com/sharepoint/v3" xsi:nil="true"/>
+    <PublishingStartDate xmlns="http://schemas.microsoft.com/sharepoint/v3" xsi:nil="true"/>
+  </documentManagement>
+</p:properties>
+</file>
+
+<file path=customXml/item2.xml><?xml version="1.0" encoding="utf-8"?>
 <ct:contentTypeSchema xmlns:ct="http://schemas.microsoft.com/office/2006/metadata/contentType" xmlns:ma="http://schemas.microsoft.com/office/2006/metadata/properties/metaAttributes" ct:_="" ma:_="" ma:contentTypeName="Document" ma:contentTypeID="0x01010009E7C416E4093549895C6C2566A479FB" ma:contentTypeVersion="1" ma:contentTypeDescription="Create a new document." ma:contentTypeScope="" ma:versionID="7d0bd202bc8dc6f8eb93d5ac0eceb699">
   <xsd:schema xmlns:xsd="http://www.w3.org/2001/XMLSchema" xmlns:xs="http://www.w3.org/2001/XMLSchema" xmlns:p="http://schemas.microsoft.com/office/2006/metadata/properties" xmlns:ns1="http://schemas.microsoft.com/sharepoint/v3" targetNamespace="http://schemas.microsoft.com/office/2006/metadata/properties" ma:root="true" ma:fieldsID="ef2aa9ed40e72a78c3822fc753b43e87" ns1:_="">
     <xsd:import namespace="http://schemas.microsoft.com/sharepoint/v3"/>
@@ -11084,15 +10780,6 @@
 </ct:contentTypeSchema>
 </file>
 
-<file path=customXml/item2.xml><?xml version="1.0" encoding="utf-8"?>
-<p:properties xmlns:p="http://schemas.microsoft.com/office/2006/metadata/properties" xmlns:xsi="http://www.w3.org/2001/XMLSchema-instance" xmlns:pc="http://schemas.microsoft.com/office/infopath/2007/PartnerControls">
-  <documentManagement>
-    <PublishingExpirationDate xmlns="http://schemas.microsoft.com/sharepoint/v3" xsi:nil="true"/>
-    <PublishingStartDate xmlns="http://schemas.microsoft.com/sharepoint/v3" xsi:nil="true"/>
-  </documentManagement>
-</p:properties>
-</file>
-
 <file path=customXml/item3.xml><?xml version="1.0" encoding="utf-8"?>
 <?mso-contentType ?>
 <FormTemplates xmlns="http://schemas.microsoft.com/sharepoint/v3/contenttype/forms">
@@ -11140,6 +10827,16 @@
 </file>
 
 <file path=customXml/itemProps1.xml><?xml version="1.0" encoding="utf-8"?>
+<ds:datastoreItem xmlns:ds="http://schemas.openxmlformats.org/officeDocument/2006/customXml" ds:itemID="{B3EBB357-DA60-469A-B5F2-E35DF6FD1B0D}">
+  <ds:schemaRefs>
+    <ds:schemaRef ds:uri="http://schemas.microsoft.com/office/2006/metadata/properties"/>
+    <ds:schemaRef ds:uri="http://schemas.microsoft.com/office/infopath/2007/PartnerControls"/>
+    <ds:schemaRef ds:uri="http://schemas.microsoft.com/sharepoint/v3"/>
+  </ds:schemaRefs>
+</ds:datastoreItem>
+</file>
+
+<file path=customXml/itemProps2.xml><?xml version="1.0" encoding="utf-8"?>
 <ds:datastoreItem xmlns:ds="http://schemas.openxmlformats.org/officeDocument/2006/customXml" ds:itemID="{990888A5-1DD5-4C99-9DEA-7E2FBF347817}">
   <ds:schemaRefs>
     <ds:schemaRef ds:uri="http://schemas.microsoft.com/office/2006/metadata/contentType"/>
@@ -11157,16 +10854,6 @@
 </ds:datastoreItem>
 </file>
 
-<file path=customXml/itemProps2.xml><?xml version="1.0" encoding="utf-8"?>
-<ds:datastoreItem xmlns:ds="http://schemas.openxmlformats.org/officeDocument/2006/customXml" ds:itemID="{B3EBB357-DA60-469A-B5F2-E35DF6FD1B0D}">
-  <ds:schemaRefs>
-    <ds:schemaRef ds:uri="http://schemas.microsoft.com/office/2006/metadata/properties"/>
-    <ds:schemaRef ds:uri="http://schemas.microsoft.com/office/infopath/2007/PartnerControls"/>
-    <ds:schemaRef ds:uri="http://schemas.microsoft.com/sharepoint/v3"/>
-  </ds:schemaRefs>
-</ds:datastoreItem>
-</file>
-
 <file path=customXml/itemProps3.xml><?xml version="1.0" encoding="utf-8"?>
 <ds:datastoreItem xmlns:ds="http://schemas.openxmlformats.org/officeDocument/2006/customXml" ds:itemID="{36B18D59-688D-4806-A4EA-B7808C4D834E}">
   <ds:schemaRefs>
@@ -11176,7 +10863,7 @@
 </file>
 
 <file path=customXml/itemProps4.xml><?xml version="1.0" encoding="utf-8"?>
-<ds:datastoreItem xmlns:ds="http://schemas.openxmlformats.org/officeDocument/2006/customXml" ds:itemID="{D1162F1A-0D09-4F2F-9BF9-533B2695B91E}">
+<ds:datastoreItem xmlns:ds="http://schemas.openxmlformats.org/officeDocument/2006/customXml" ds:itemID="{80E6779E-82E0-487D-ABD3-42D1C822BC21}">
   <ds:schemaRefs>
     <ds:schemaRef ds:uri="http://schemas.openxmlformats.org/officeDocument/2006/bibliography"/>
   </ds:schemaRefs>

</xml_diff>